<commit_message>
minor adjustments to stage 5
</commit_message>
<xml_diff>
--- a/scratch/report.docx
+++ b/scratch/report.docx
@@ -662,15 +662,7 @@
       </w:r>
       <w:proofErr w:type="spellEnd"/>
       <w:r>
-        <w:t xml:space="preserve"> – this was moved to the end of the feature </w:t>
-      </w:r>
-      <w:proofErr w:type="gramStart"/>
-      <w:r>
-        <w:t>list, and</w:t>
-      </w:r>
-      <w:proofErr w:type="gramEnd"/>
-      <w:r>
-        <w:t xml:space="preserve"> left in its original form</w:t>
+        <w:t xml:space="preserve"> – this was moved to the end of the feature list, and left in its original form</w:t>
       </w:r>
       <w:r>
         <w:t xml:space="preserve"> of a label class.  This is </w:t>
@@ -2562,15 +2554,7 @@
         <w:t xml:space="preserve">The highest F1 for testing data occurred </w:t>
       </w:r>
       <w:r>
-        <w:t xml:space="preserve">when neighbors </w:t>
-      </w:r>
-      <w:proofErr w:type="gramStart"/>
-      <w:r>
-        <w:t>was</w:t>
-      </w:r>
-      <w:proofErr w:type="gramEnd"/>
-      <w:r>
-        <w:t xml:space="preserve"> set to 8.</w:t>
+        <w:t>when neighbors was set to 8.</w:t>
       </w:r>
     </w:p>
     <w:p>
@@ -2635,10 +2619,34 @@
         <w:tab/>
       </w:r>
       <w:r>
-        <w:t>Employing a Neural Network</w:t>
-      </w:r>
-      <w:r>
-        <w:t xml:space="preserve"> resulted in much greater accuracy.</w:t>
+        <w:t>The</w:t>
+      </w:r>
+      <w:r>
+        <w:t xml:space="preserve"> Neural Network</w:t>
+      </w:r>
+      <w:r>
+        <w:t xml:space="preserve"> </w:t>
+      </w:r>
+      <w:r>
+        <w:t xml:space="preserve">was built with two dense layers, of 128 nodes, connecting to the </w:t>
+      </w:r>
+      <w:r>
+        <w:t xml:space="preserve">input of </w:t>
+      </w:r>
+      <w:r>
+        <w:t>316 features</w:t>
+      </w:r>
+      <w:r>
+        <w:t>.</w:t>
+      </w:r>
+      <w:r>
+        <w:t xml:space="preserve">  The </w:t>
+      </w:r>
+      <w:r>
+        <w:t>data used was the extended data set</w:t>
+      </w:r>
+      <w:r>
+        <w:t>, providing many binary inputs to the neural network.</w:t>
       </w:r>
     </w:p>
     <w:tbl>
@@ -2786,21 +2794,6 @@
         <w:br/>
       </w:r>
       <w:r>
-        <w:tab/>
-        <w:t xml:space="preserve">The initial epochs had accuracy </w:t>
-      </w:r>
-      <w:proofErr w:type="gramStart"/>
-      <w:r>
-        <w:t>similar to</w:t>
-      </w:r>
-      <w:proofErr w:type="gramEnd"/>
-      <w:r>
-        <w:t xml:space="preserve"> the simpler classifiers</w:t>
-      </w:r>
-      <w:r>
-        <w:t>, with a sudden jump to the final accuracy.</w:t>
-      </w:r>
-      <w:r>
         <w:rPr>
           <w:noProof/>
         </w:rPr>
@@ -2856,6 +2849,45 @@
     </w:p>
     <w:p>
       <w:pPr>
+        <w:ind w:firstLine="720"/>
+      </w:pPr>
+      <w:r>
+        <w:t xml:space="preserve">The initial epochs had accuracy similar to the </w:t>
+      </w:r>
+      <w:r>
+        <w:t>other</w:t>
+      </w:r>
+      <w:r>
+        <w:t xml:space="preserve"> classifiers, with a sudden jump </w:t>
+      </w:r>
+      <w:r>
+        <w:t xml:space="preserve">in accuracy </w:t>
+      </w:r>
+      <w:r>
+        <w:t>around epoch 10</w:t>
+      </w:r>
+      <w:r>
+        <w:t>, then a</w:t>
+      </w:r>
+      <w:r>
+        <w:t>gain around epoch 13</w:t>
+      </w:r>
+      <w:r>
+        <w:t>.</w:t>
+      </w:r>
+      <w:r>
+        <w:t xml:space="preserve">  The final accuracy greatly outdid any of the </w:t>
+      </w:r>
+      <w:r>
+        <w:t>other</w:t>
+      </w:r>
+      <w:r>
+        <w:t xml:space="preserve"> classifiers.</w:t>
+      </w:r>
+    </w:p>
+    <w:p/>
+    <w:p>
+      <w:pPr>
         <w:pStyle w:val="Heading1"/>
       </w:pPr>
       <w:r>
@@ -2871,7 +2903,10 @@
     </w:p>
     <w:p>
       <w:r>
-        <w:t>The following commands were used to generate the data in the report:</w:t>
+        <w:t>The following commands were used to generate the data in the report</w:t>
+      </w:r>
+      <w:r>
+        <w:t>.  Bold items were the best accuracy of their class.</w:t>
       </w:r>
     </w:p>
     <w:p>
@@ -3680,7 +3715,7 @@
           <w:b/>
           <w:bCs/>
         </w:rPr>
-        <w:t xml:space="preserve">python </w:t>
+        <w:t>python nn.py -f data\train_conversion_</w:t>
       </w:r>
       <w:r>
         <w:rPr>
@@ -3688,7 +3723,7 @@
           <w:b/>
           <w:bCs/>
         </w:rPr>
-        <w:t>nn</w:t>
+        <w:t>ext</w:t>
       </w:r>
       <w:r>
         <w:rPr>
@@ -3696,7 +3731,7 @@
           <w:b/>
           <w:bCs/>
         </w:rPr>
-        <w:t xml:space="preserve">.py </w:t>
+        <w:t>feat_</w:t>
       </w:r>
       <w:r>
         <w:rPr>
@@ -3704,7 +3739,7 @@
           <w:b/>
           <w:bCs/>
         </w:rPr>
-        <w:t>-f</w:t>
+        <w:t>with</w:t>
       </w:r>
       <w:r>
         <w:rPr>
@@ -3712,15 +3747,7 @@
           <w:b/>
           <w:bCs/>
         </w:rPr>
-        <w:t xml:space="preserve"> data\train_conversion_lowfeat_sansheader.csv</w:t>
-      </w:r>
-      <w:r>
-        <w:rPr>
-          <w:rFonts w:ascii="Courier New" w:hAnsi="Courier New" w:cs="Courier New"/>
-          <w:b/>
-          <w:bCs/>
-        </w:rPr>
-        <w:t xml:space="preserve"> -e 20</w:t>
+        <w:t>header.csv -e 20</w:t>
       </w:r>
     </w:p>
     <w:p>
@@ -3770,6 +3797,9 @@
       </w:r>
       <w:r>
         <w:t xml:space="preserve"> – Basic Classifiers</w:t>
+      </w:r>
+      <w:r>
+        <w:t xml:space="preserve"> – main.py</w:t>
       </w:r>
     </w:p>
     <w:p>
@@ -3815,7 +3845,21 @@
           <w:color w:val="808080"/>
         </w:rPr>
         <w:br/>
-        <w:t>#written using Python 3.8.1, by William Baker, February-March 2020, for NMSU's  CS-519 course</w:t>
+        <w:t>#written using Python 3.8.1, February-Ma</w:t>
+      </w:r>
+      <w:r>
+        <w:rPr>
+          <w:rFonts w:ascii="Consolas" w:hAnsi="Consolas"/>
+          <w:color w:val="808080"/>
+        </w:rPr>
+        <w:t>y</w:t>
+      </w:r>
+      <w:r>
+        <w:rPr>
+          <w:rFonts w:ascii="Consolas" w:hAnsi="Consolas"/>
+          <w:color w:val="808080"/>
+        </w:rPr>
+        <w:t xml:space="preserve"> 2020, for NMSU's  CS-519 course</w:t>
       </w:r>
       <w:r>
         <w:rPr>
@@ -13812,16 +13856,10 @@
       </w:pPr>
       <w:r>
         <w:lastRenderedPageBreak/>
-        <w:t xml:space="preserve">Appendix </w:t>
-      </w:r>
-      <w:r>
-        <w:t>C</w:t>
-      </w:r>
-      <w:r>
-        <w:t>:  Machine learning script</w:t>
-      </w:r>
-      <w:r>
-        <w:t xml:space="preserve"> – Neural Network</w:t>
+        <w:t>Appendix C:  Machine learning script – Neural Network</w:t>
+      </w:r>
+      <w:r>
+        <w:t xml:space="preserve"> – nn.py</w:t>
       </w:r>
     </w:p>
     <w:p>
@@ -19440,25 +19478,7 @@
           <w:sz w:val="16"/>
           <w:szCs w:val="16"/>
         </w:rPr>
-        <w:t xml:space="preserve">echo "Started at </w:t>
-      </w:r>
-      <w:proofErr w:type="gramStart"/>
-      <w:r>
-        <w:rPr>
-          <w:rFonts w:ascii="Courier New" w:hAnsi="Courier New" w:cs="Courier New"/>
-          <w:sz w:val="16"/>
-          <w:szCs w:val="16"/>
-        </w:rPr>
-        <w:t>".date</w:t>
-      </w:r>
-      <w:proofErr w:type="gramEnd"/>
-      <w:r>
-        <w:rPr>
-          <w:rFonts w:ascii="Courier New" w:hAnsi="Courier New" w:cs="Courier New"/>
-          <w:sz w:val="16"/>
-          <w:szCs w:val="16"/>
-        </w:rPr>
-        <w:t>("H:m:s");</w:t>
+        <w:t>echo "Started at ".date("H:m:s");</w:t>
       </w:r>
     </w:p>
     <w:p>
@@ -19526,18 +19546,8 @@
           <w:sz w:val="16"/>
           <w:szCs w:val="16"/>
         </w:rPr>
-        <w:t>('train.csv'</w:t>
-      </w:r>
-      <w:proofErr w:type="gramStart"/>
-      <w:r>
-        <w:rPr>
-          <w:rFonts w:ascii="Courier New" w:hAnsi="Courier New" w:cs="Courier New"/>
-          <w:sz w:val="16"/>
-          <w:szCs w:val="16"/>
-        </w:rPr>
-        <w:t>);</w:t>
-      </w:r>
-      <w:proofErr w:type="gramEnd"/>
+        <w:t>('train.csv');</w:t>
+      </w:r>
     </w:p>
     <w:p>
       <w:pPr>
@@ -19556,19 +19566,9 @@
           <w:sz w:val="16"/>
           <w:szCs w:val="16"/>
         </w:rPr>
-        <w:t>$in = explode("\n</w:t>
-      </w:r>
-      <w:proofErr w:type="gramStart"/>
-      <w:r>
-        <w:rPr>
-          <w:rFonts w:ascii="Courier New" w:hAnsi="Courier New" w:cs="Courier New"/>
-          <w:sz w:val="16"/>
-          <w:szCs w:val="16"/>
-        </w:rPr>
-        <w:t>",$</w:t>
-      </w:r>
-      <w:proofErr w:type="spellStart"/>
-      <w:proofErr w:type="gramEnd"/>
+        <w:t>$in = explode("\n",$</w:t>
+      </w:r>
+      <w:proofErr w:type="spellStart"/>
       <w:r>
         <w:rPr>
           <w:rFonts w:ascii="Courier New" w:hAnsi="Courier New" w:cs="Courier New"/>
@@ -19657,23 +19657,13 @@
         <w:t>($</w:t>
       </w:r>
       <w:proofErr w:type="spellStart"/>
-      <w:proofErr w:type="gramStart"/>
-      <w:r>
-        <w:rPr>
-          <w:rFonts w:ascii="Courier New" w:hAnsi="Courier New" w:cs="Courier New"/>
-          <w:sz w:val="16"/>
-          <w:szCs w:val="16"/>
-        </w:rPr>
-        <w:t>def,$</w:t>
-      </w:r>
-      <w:proofErr w:type="gramEnd"/>
-      <w:r>
-        <w:rPr>
-          <w:rFonts w:ascii="Courier New" w:hAnsi="Courier New" w:cs="Courier New"/>
-          <w:sz w:val="16"/>
-          <w:szCs w:val="16"/>
-        </w:rPr>
-        <w:t>obj,$key</w:t>
+      <w:r>
+        <w:rPr>
+          <w:rFonts w:ascii="Courier New" w:hAnsi="Courier New" w:cs="Courier New"/>
+          <w:sz w:val="16"/>
+          <w:szCs w:val="16"/>
+        </w:rPr>
+        <w:t>def,$obj,$key</w:t>
       </w:r>
       <w:proofErr w:type="spellEnd"/>
       <w:r>
@@ -19750,18 +19740,8 @@
           <w:szCs w:val="16"/>
         </w:rPr>
         <w:tab/>
-        <w:t>return $obj[$key</w:t>
-      </w:r>
-      <w:proofErr w:type="gramStart"/>
-      <w:r>
-        <w:rPr>
-          <w:rFonts w:ascii="Courier New" w:hAnsi="Courier New" w:cs="Courier New"/>
-          <w:sz w:val="16"/>
-          <w:szCs w:val="16"/>
-        </w:rPr>
-        <w:t>];</w:t>
-      </w:r>
-      <w:proofErr w:type="gramEnd"/>
+        <w:t>return $obj[$key];</w:t>
+      </w:r>
     </w:p>
     <w:p>
       <w:pPr>
@@ -19810,18 +19790,8 @@
           <w:szCs w:val="16"/>
         </w:rPr>
         <w:tab/>
-        <w:t>return $</w:t>
-      </w:r>
-      <w:proofErr w:type="gramStart"/>
-      <w:r>
-        <w:rPr>
-          <w:rFonts w:ascii="Courier New" w:hAnsi="Courier New" w:cs="Courier New"/>
-          <w:sz w:val="16"/>
-          <w:szCs w:val="16"/>
-        </w:rPr>
-        <w:t>def;</w:t>
-      </w:r>
-      <w:proofErr w:type="gramEnd"/>
+        <w:t>return $def;</w:t>
+      </w:r>
     </w:p>
     <w:p>
       <w:pPr>
@@ -19913,18 +19883,8 @@
           <w:sz w:val="16"/>
           <w:szCs w:val="16"/>
         </w:rPr>
-        <w:t>$keyed = [</w:t>
-      </w:r>
-      <w:proofErr w:type="gramStart"/>
-      <w:r>
-        <w:rPr>
-          <w:rFonts w:ascii="Courier New" w:hAnsi="Courier New" w:cs="Courier New"/>
-          <w:sz w:val="16"/>
-          <w:szCs w:val="16"/>
-        </w:rPr>
-        <w:t>];</w:t>
-      </w:r>
-      <w:proofErr w:type="gramEnd"/>
+        <w:t>$keyed = [];</w:t>
+      </w:r>
     </w:p>
     <w:p>
       <w:pPr>
@@ -19961,25 +19921,7 @@
           <w:sz w:val="16"/>
           <w:szCs w:val="16"/>
         </w:rPr>
-        <w:t xml:space="preserve"> = explode(",</w:t>
-      </w:r>
-      <w:proofErr w:type="gramStart"/>
-      <w:r>
-        <w:rPr>
-          <w:rFonts w:ascii="Courier New" w:hAnsi="Courier New" w:cs="Courier New"/>
-          <w:sz w:val="16"/>
-          <w:szCs w:val="16"/>
-        </w:rPr>
-        <w:t>",$</w:t>
-      </w:r>
-      <w:proofErr w:type="gramEnd"/>
-      <w:r>
-        <w:rPr>
-          <w:rFonts w:ascii="Courier New" w:hAnsi="Courier New" w:cs="Courier New"/>
-          <w:sz w:val="16"/>
-          <w:szCs w:val="16"/>
-        </w:rPr>
-        <w:t>in[0]);</w:t>
+        <w:t xml:space="preserve"> = explode(",",$in[0]);</w:t>
       </w:r>
     </w:p>
     <w:p>
@@ -19993,23 +19935,13 @@
           <w:szCs w:val="16"/>
         </w:rPr>
       </w:pPr>
-      <w:proofErr w:type="gramStart"/>
-      <w:r>
-        <w:rPr>
-          <w:rFonts w:ascii="Courier New" w:hAnsi="Courier New" w:cs="Courier New"/>
-          <w:sz w:val="16"/>
-          <w:szCs w:val="16"/>
-        </w:rPr>
-        <w:t>for(</w:t>
-      </w:r>
-      <w:proofErr w:type="gramEnd"/>
-      <w:r>
-        <w:rPr>
-          <w:rFonts w:ascii="Courier New" w:hAnsi="Courier New" w:cs="Courier New"/>
-          <w:sz w:val="16"/>
-          <w:szCs w:val="16"/>
-        </w:rPr>
-        <w:t>$</w:t>
+      <w:r>
+        <w:rPr>
+          <w:rFonts w:ascii="Courier New" w:hAnsi="Courier New" w:cs="Courier New"/>
+          <w:sz w:val="16"/>
+          <w:szCs w:val="16"/>
+        </w:rPr>
+        <w:t>for($</w:t>
       </w:r>
       <w:proofErr w:type="spellStart"/>
       <w:r>
@@ -20084,25 +20016,7 @@
           <w:szCs w:val="16"/>
         </w:rPr>
         <w:tab/>
-        <w:t>$line = explode(",</w:t>
-      </w:r>
-      <w:proofErr w:type="gramStart"/>
-      <w:r>
-        <w:rPr>
-          <w:rFonts w:ascii="Courier New" w:hAnsi="Courier New" w:cs="Courier New"/>
-          <w:sz w:val="16"/>
-          <w:szCs w:val="16"/>
-        </w:rPr>
-        <w:t>",$</w:t>
-      </w:r>
-      <w:proofErr w:type="gramEnd"/>
-      <w:r>
-        <w:rPr>
-          <w:rFonts w:ascii="Courier New" w:hAnsi="Courier New" w:cs="Courier New"/>
-          <w:sz w:val="16"/>
-          <w:szCs w:val="16"/>
-        </w:rPr>
-        <w:t>in[$</w:t>
+        <w:t>$line = explode(",",$in[$</w:t>
       </w:r>
       <w:proofErr w:type="spellStart"/>
       <w:r>
@@ -20141,18 +20055,8 @@
           <w:szCs w:val="16"/>
         </w:rPr>
         <w:tab/>
-        <w:t xml:space="preserve">if (count($line) == 1) </w:t>
-      </w:r>
-      <w:proofErr w:type="gramStart"/>
-      <w:r>
-        <w:rPr>
-          <w:rFonts w:ascii="Courier New" w:hAnsi="Courier New" w:cs="Courier New"/>
-          <w:sz w:val="16"/>
-          <w:szCs w:val="16"/>
-        </w:rPr>
-        <w:t>continue;</w:t>
-      </w:r>
-      <w:proofErr w:type="gramEnd"/>
+        <w:t>if (count($line) == 1) continue;</w:t>
+      </w:r>
     </w:p>
     <w:p>
       <w:pPr>
@@ -20192,18 +20096,8 @@
           <w:szCs w:val="16"/>
         </w:rPr>
         <w:tab/>
-        <w:t>$row = [</w:t>
-      </w:r>
-      <w:proofErr w:type="gramStart"/>
-      <w:r>
-        <w:rPr>
-          <w:rFonts w:ascii="Courier New" w:hAnsi="Courier New" w:cs="Courier New"/>
-          <w:sz w:val="16"/>
-          <w:szCs w:val="16"/>
-        </w:rPr>
-        <w:t>];</w:t>
-      </w:r>
-      <w:proofErr w:type="gramEnd"/>
+        <w:t>$row = [];</w:t>
+      </w:r>
     </w:p>
     <w:p>
       <w:pPr>
@@ -20270,18 +20164,8 @@
           <w:szCs w:val="16"/>
         </w:rPr>
         <w:tab/>
-        <w:t>$row[$col] = $line[$c</w:t>
-      </w:r>
-      <w:proofErr w:type="gramStart"/>
-      <w:r>
-        <w:rPr>
-          <w:rFonts w:ascii="Courier New" w:hAnsi="Courier New" w:cs="Courier New"/>
-          <w:sz w:val="16"/>
-          <w:szCs w:val="16"/>
-        </w:rPr>
-        <w:t>];</w:t>
-      </w:r>
-      <w:proofErr w:type="gramEnd"/>
+        <w:t>$row[$col] = $line[$c];</w:t>
+      </w:r>
     </w:p>
     <w:p>
       <w:pPr>
@@ -20322,25 +20206,7 @@
           <w:szCs w:val="16"/>
         </w:rPr>
         <w:tab/>
-        <w:t>$</w:t>
-      </w:r>
-      <w:proofErr w:type="gramStart"/>
-      <w:r>
-        <w:rPr>
-          <w:rFonts w:ascii="Courier New" w:hAnsi="Courier New" w:cs="Courier New"/>
-          <w:sz w:val="16"/>
-          <w:szCs w:val="16"/>
-        </w:rPr>
-        <w:t>keyed[</w:t>
-      </w:r>
-      <w:proofErr w:type="gramEnd"/>
-      <w:r>
-        <w:rPr>
-          <w:rFonts w:ascii="Courier New" w:hAnsi="Courier New" w:cs="Courier New"/>
-          <w:sz w:val="16"/>
-          <w:szCs w:val="16"/>
-        </w:rPr>
-        <w:t>] = $row;</w:t>
+        <w:t>$keyed[] = $row;</w:t>
       </w:r>
     </w:p>
     <w:p>
@@ -20380,34 +20246,16 @@
           <w:sz w:val="16"/>
           <w:szCs w:val="16"/>
         </w:rPr>
-        <w:t>//echo "&lt;pre&gt;</w:t>
-      </w:r>
-      <w:proofErr w:type="gramStart"/>
-      <w:r>
-        <w:rPr>
-          <w:rFonts w:ascii="Courier New" w:hAnsi="Courier New" w:cs="Courier New"/>
-          <w:sz w:val="16"/>
-          <w:szCs w:val="16"/>
-        </w:rPr>
-        <w:t>".</w:t>
-      </w:r>
-      <w:proofErr w:type="spellStart"/>
-      <w:r>
-        <w:rPr>
-          <w:rFonts w:ascii="Courier New" w:hAnsi="Courier New" w:cs="Courier New"/>
-          <w:sz w:val="16"/>
-          <w:szCs w:val="16"/>
-        </w:rPr>
-        <w:t>var</w:t>
-      </w:r>
-      <w:proofErr w:type="gramEnd"/>
-      <w:r>
-        <w:rPr>
-          <w:rFonts w:ascii="Courier New" w:hAnsi="Courier New" w:cs="Courier New"/>
-          <w:sz w:val="16"/>
-          <w:szCs w:val="16"/>
-        </w:rPr>
-        <w:t>_export</w:t>
+        <w:t>//echo "&lt;pre&gt;".</w:t>
+      </w:r>
+      <w:proofErr w:type="spellStart"/>
+      <w:r>
+        <w:rPr>
+          <w:rFonts w:ascii="Courier New" w:hAnsi="Courier New" w:cs="Courier New"/>
+          <w:sz w:val="16"/>
+          <w:szCs w:val="16"/>
+        </w:rPr>
+        <w:t>var_export</w:t>
       </w:r>
       <w:proofErr w:type="spellEnd"/>
       <w:r>
@@ -20504,18 +20352,8 @@
           <w:sz w:val="16"/>
           <w:szCs w:val="16"/>
         </w:rPr>
-        <w:t xml:space="preserve"> = [</w:t>
-      </w:r>
-      <w:proofErr w:type="gramStart"/>
-      <w:r>
-        <w:rPr>
-          <w:rFonts w:ascii="Courier New" w:hAnsi="Courier New" w:cs="Courier New"/>
-          <w:sz w:val="16"/>
-          <w:szCs w:val="16"/>
-        </w:rPr>
-        <w:t>];</w:t>
-      </w:r>
-      <w:proofErr w:type="gramEnd"/>
+        <w:t xml:space="preserve"> = [];</w:t>
+      </w:r>
     </w:p>
     <w:p>
       <w:pPr>
@@ -20534,18 +20372,8 @@
           <w:sz w:val="16"/>
           <w:szCs w:val="16"/>
         </w:rPr>
-        <w:t>$splits = [</w:t>
-      </w:r>
-      <w:proofErr w:type="gramStart"/>
-      <w:r>
-        <w:rPr>
-          <w:rFonts w:ascii="Courier New" w:hAnsi="Courier New" w:cs="Courier New"/>
-          <w:sz w:val="16"/>
-          <w:szCs w:val="16"/>
-        </w:rPr>
-        <w:t>];</w:t>
-      </w:r>
-      <w:proofErr w:type="gramEnd"/>
+        <w:t>$splits = [];</w:t>
+      </w:r>
     </w:p>
     <w:p>
       <w:pPr>
@@ -20582,25 +20410,7 @@
           <w:sz w:val="16"/>
           <w:szCs w:val="16"/>
         </w:rPr>
-        <w:t xml:space="preserve">=&gt;$row) </w:t>
-      </w:r>
-      <w:proofErr w:type="gramStart"/>
-      <w:r>
-        <w:rPr>
-          <w:rFonts w:ascii="Courier New" w:hAnsi="Courier New" w:cs="Courier New"/>
-          <w:sz w:val="16"/>
-          <w:szCs w:val="16"/>
-        </w:rPr>
-        <w:t>{ foreach</w:t>
-      </w:r>
-      <w:proofErr w:type="gramEnd"/>
-      <w:r>
-        <w:rPr>
-          <w:rFonts w:ascii="Courier New" w:hAnsi="Courier New" w:cs="Courier New"/>
-          <w:sz w:val="16"/>
-          <w:szCs w:val="16"/>
-        </w:rPr>
-        <w:t>($row as $col=&gt;$</w:t>
+        <w:t>=&gt;$row) { foreach($row as $col=&gt;$</w:t>
       </w:r>
       <w:proofErr w:type="spellStart"/>
       <w:r>
@@ -20657,25 +20467,7 @@
           <w:sz w:val="16"/>
           <w:szCs w:val="16"/>
         </w:rPr>
-        <w:t>[$</w:t>
-      </w:r>
-      <w:proofErr w:type="gramStart"/>
-      <w:r>
-        <w:rPr>
-          <w:rFonts w:ascii="Courier New" w:hAnsi="Courier New" w:cs="Courier New"/>
-          <w:sz w:val="16"/>
-          <w:szCs w:val="16"/>
-        </w:rPr>
-        <w:t>col][</w:t>
-      </w:r>
-      <w:proofErr w:type="gramEnd"/>
-      <w:r>
-        <w:rPr>
-          <w:rFonts w:ascii="Courier New" w:hAnsi="Courier New" w:cs="Courier New"/>
-          <w:sz w:val="16"/>
-          <w:szCs w:val="16"/>
-        </w:rPr>
-        <w:t>$</w:t>
+        <w:t>[$col][$</w:t>
       </w:r>
       <w:proofErr w:type="spellStart"/>
       <w:r>
@@ -20781,25 +20573,7 @@
           <w:szCs w:val="16"/>
         </w:rPr>
         <w:tab/>
-        <w:t xml:space="preserve">$ex = </w:t>
-      </w:r>
-      <w:proofErr w:type="gramStart"/>
-      <w:r>
-        <w:rPr>
-          <w:rFonts w:ascii="Courier New" w:hAnsi="Courier New" w:cs="Courier New"/>
-          <w:sz w:val="16"/>
-          <w:szCs w:val="16"/>
-        </w:rPr>
-        <w:t>explode(</w:t>
-      </w:r>
-      <w:proofErr w:type="gramEnd"/>
-      <w:r>
-        <w:rPr>
-          <w:rFonts w:ascii="Courier New" w:hAnsi="Courier New" w:cs="Courier New"/>
-          <w:sz w:val="16"/>
-          <w:szCs w:val="16"/>
-        </w:rPr>
-        <w:t>"/",</w:t>
+        <w:t>$ex = explode("/",</w:t>
       </w:r>
       <w:proofErr w:type="spellStart"/>
       <w:r>
@@ -20864,24 +20638,7 @@
           <w:szCs w:val="16"/>
         </w:rPr>
         <w:tab/>
-      </w:r>
-      <w:proofErr w:type="gramStart"/>
-      <w:r>
-        <w:rPr>
-          <w:rFonts w:ascii="Courier New" w:hAnsi="Courier New" w:cs="Courier New"/>
-          <w:sz w:val="16"/>
-          <w:szCs w:val="16"/>
-        </w:rPr>
-        <w:t>foreach(</w:t>
-      </w:r>
-      <w:proofErr w:type="gramEnd"/>
-      <w:r>
-        <w:rPr>
-          <w:rFonts w:ascii="Courier New" w:hAnsi="Courier New" w:cs="Courier New"/>
-          <w:sz w:val="16"/>
-          <w:szCs w:val="16"/>
-        </w:rPr>
-        <w:t>$ex as $</w:t>
+        <w:t>foreach($ex as $</w:t>
       </w:r>
       <w:proofErr w:type="spellStart"/>
       <w:r>
@@ -20967,19 +20724,9 @@
           <w:szCs w:val="16"/>
         </w:rPr>
         <w:tab/>
-        <w:t>$ex = explode("/</w:t>
-      </w:r>
-      <w:proofErr w:type="gramStart"/>
-      <w:r>
-        <w:rPr>
-          <w:rFonts w:ascii="Courier New" w:hAnsi="Courier New" w:cs="Courier New"/>
-          <w:sz w:val="16"/>
-          <w:szCs w:val="16"/>
-        </w:rPr>
-        <w:t>",$</w:t>
-      </w:r>
-      <w:proofErr w:type="spellStart"/>
-      <w:proofErr w:type="gramEnd"/>
+        <w:t>$ex = explode("/",$</w:t>
+      </w:r>
+      <w:proofErr w:type="spellStart"/>
       <w:r>
         <w:rPr>
           <w:rFonts w:ascii="Courier New" w:hAnsi="Courier New" w:cs="Courier New"/>
@@ -21024,24 +20771,7 @@
           <w:szCs w:val="16"/>
         </w:rPr>
         <w:tab/>
-      </w:r>
-      <w:proofErr w:type="gramStart"/>
-      <w:r>
-        <w:rPr>
-          <w:rFonts w:ascii="Courier New" w:hAnsi="Courier New" w:cs="Courier New"/>
-          <w:sz w:val="16"/>
-          <w:szCs w:val="16"/>
-        </w:rPr>
-        <w:t>foreach(</w:t>
-      </w:r>
-      <w:proofErr w:type="gramEnd"/>
-      <w:r>
-        <w:rPr>
-          <w:rFonts w:ascii="Courier New" w:hAnsi="Courier New" w:cs="Courier New"/>
-          <w:sz w:val="16"/>
-          <w:szCs w:val="16"/>
-        </w:rPr>
-        <w:t>$ex as $</w:t>
+        <w:t>foreach($ex as $</w:t>
       </w:r>
       <w:proofErr w:type="spellStart"/>
       <w:r>
@@ -21145,19 +20875,9 @@
           <w:szCs w:val="16"/>
         </w:rPr>
         <w:tab/>
-        <w:t>$splits[$col.'-</w:t>
-      </w:r>
-      <w:proofErr w:type="gramStart"/>
-      <w:r>
-        <w:rPr>
-          <w:rFonts w:ascii="Courier New" w:hAnsi="Courier New" w:cs="Courier New"/>
-          <w:sz w:val="16"/>
-          <w:szCs w:val="16"/>
-        </w:rPr>
-        <w:t>'.$</w:t>
-      </w:r>
-      <w:proofErr w:type="spellStart"/>
-      <w:proofErr w:type="gramEnd"/>
+        <w:t>$splits[$col.'-'.$</w:t>
+      </w:r>
+      <w:proofErr w:type="spellStart"/>
       <w:r>
         <w:rPr>
           <w:rFonts w:ascii="Courier New" w:hAnsi="Courier New" w:cs="Courier New"/>
@@ -21291,25 +21011,7 @@
           <w:szCs w:val="16"/>
         </w:rPr>
         <w:tab/>
-        <w:t>$splits[$</w:t>
-      </w:r>
-      <w:proofErr w:type="gramStart"/>
-      <w:r>
-        <w:rPr>
-          <w:rFonts w:ascii="Courier New" w:hAnsi="Courier New" w:cs="Courier New"/>
-          <w:sz w:val="16"/>
-          <w:szCs w:val="16"/>
-        </w:rPr>
-        <w:t>col][</w:t>
-      </w:r>
-      <w:proofErr w:type="gramEnd"/>
-      <w:r>
-        <w:rPr>
-          <w:rFonts w:ascii="Courier New" w:hAnsi="Courier New" w:cs="Courier New"/>
-          <w:sz w:val="16"/>
-          <w:szCs w:val="16"/>
-        </w:rPr>
-        <w:t>$</w:t>
+        <w:t>$splits[$col][$</w:t>
       </w:r>
       <w:proofErr w:type="spellStart"/>
       <w:r>
@@ -21444,18 +21146,8 @@
           <w:sz w:val="16"/>
           <w:szCs w:val="16"/>
         </w:rPr>
-        <w:t>-Female"] = [</w:t>
-      </w:r>
-      <w:proofErr w:type="gramStart"/>
-      <w:r>
-        <w:rPr>
-          <w:rFonts w:ascii="Courier New" w:hAnsi="Courier New" w:cs="Courier New"/>
-          <w:sz w:val="16"/>
-          <w:szCs w:val="16"/>
-        </w:rPr>
-        <w:t>];</w:t>
-      </w:r>
-      <w:proofErr w:type="gramEnd"/>
+        <w:t>-Female"] = [];</w:t>
+      </w:r>
     </w:p>
     <w:p>
       <w:pPr>
@@ -21492,25 +21184,7 @@
           <w:sz w:val="16"/>
           <w:szCs w:val="16"/>
         </w:rPr>
-        <w:t>-Male</w:t>
-      </w:r>
-      <w:proofErr w:type="gramStart"/>
-      <w:r>
-        <w:rPr>
-          <w:rFonts w:ascii="Courier New" w:hAnsi="Courier New" w:cs="Courier New"/>
-          <w:sz w:val="16"/>
-          <w:szCs w:val="16"/>
-        </w:rPr>
-        <w:t xml:space="preserve">"]   </w:t>
-      </w:r>
-      <w:proofErr w:type="gramEnd"/>
-      <w:r>
-        <w:rPr>
-          <w:rFonts w:ascii="Courier New" w:hAnsi="Courier New" w:cs="Courier New"/>
-          <w:sz w:val="16"/>
-          <w:szCs w:val="16"/>
-        </w:rPr>
-        <w:t>= [];</w:t>
+        <w:t>-Male"]   = [];</w:t>
       </w:r>
     </w:p>
     <w:p>
@@ -21548,18 +21222,8 @@
           <w:sz w:val="16"/>
           <w:szCs w:val="16"/>
         </w:rPr>
-        <w:t>-Sterilized"] = [</w:t>
-      </w:r>
-      <w:proofErr w:type="gramStart"/>
-      <w:r>
-        <w:rPr>
-          <w:rFonts w:ascii="Courier New" w:hAnsi="Courier New" w:cs="Courier New"/>
-          <w:sz w:val="16"/>
-          <w:szCs w:val="16"/>
-        </w:rPr>
-        <w:t>];</w:t>
-      </w:r>
-      <w:proofErr w:type="gramEnd"/>
+        <w:t>-Sterilized"] = [];</w:t>
+      </w:r>
     </w:p>
     <w:p>
       <w:pPr>
@@ -21596,18 +21260,8 @@
           <w:sz w:val="16"/>
           <w:szCs w:val="16"/>
         </w:rPr>
-        <w:t>-Unknown"] = [</w:t>
-      </w:r>
-      <w:proofErr w:type="gramStart"/>
-      <w:r>
-        <w:rPr>
-          <w:rFonts w:ascii="Courier New" w:hAnsi="Courier New" w:cs="Courier New"/>
-          <w:sz w:val="16"/>
-          <w:szCs w:val="16"/>
-        </w:rPr>
-        <w:t>];</w:t>
-      </w:r>
-      <w:proofErr w:type="gramEnd"/>
+        <w:t>-Unknown"] = [];</w:t>
+      </w:r>
     </w:p>
     <w:p>
       <w:pPr>
@@ -21626,18 +21280,8 @@
           <w:sz w:val="16"/>
           <w:szCs w:val="16"/>
         </w:rPr>
-        <w:t>$splits["Breed-Mix"] = [</w:t>
-      </w:r>
-      <w:proofErr w:type="gramStart"/>
-      <w:r>
-        <w:rPr>
-          <w:rFonts w:ascii="Courier New" w:hAnsi="Courier New" w:cs="Courier New"/>
-          <w:sz w:val="16"/>
-          <w:szCs w:val="16"/>
-        </w:rPr>
-        <w:t>];</w:t>
-      </w:r>
-      <w:proofErr w:type="gramEnd"/>
+        <w:t>$splits["Breed-Mix"] = [];</w:t>
+      </w:r>
     </w:p>
     <w:p>
       <w:pPr>
@@ -21656,18 +21300,8 @@
           <w:sz w:val="16"/>
           <w:szCs w:val="16"/>
         </w:rPr>
-        <w:t>$splits["Color-Mix"] = [</w:t>
-      </w:r>
-      <w:proofErr w:type="gramStart"/>
-      <w:r>
-        <w:rPr>
-          <w:rFonts w:ascii="Courier New" w:hAnsi="Courier New" w:cs="Courier New"/>
-          <w:sz w:val="16"/>
-          <w:szCs w:val="16"/>
-        </w:rPr>
-        <w:t>];</w:t>
-      </w:r>
-      <w:proofErr w:type="gramEnd"/>
+        <w:t>$splits["Color-Mix"] = [];</w:t>
+      </w:r>
     </w:p>
     <w:p>
       <w:pPr>
@@ -21680,23 +21314,13 @@
           <w:szCs w:val="16"/>
         </w:rPr>
       </w:pPr>
-      <w:proofErr w:type="gramStart"/>
-      <w:r>
-        <w:rPr>
-          <w:rFonts w:ascii="Courier New" w:hAnsi="Courier New" w:cs="Courier New"/>
-          <w:sz w:val="16"/>
-          <w:szCs w:val="16"/>
-        </w:rPr>
-        <w:t>for(</w:t>
-      </w:r>
-      <w:proofErr w:type="gramEnd"/>
-      <w:r>
-        <w:rPr>
-          <w:rFonts w:ascii="Courier New" w:hAnsi="Courier New" w:cs="Courier New"/>
-          <w:sz w:val="16"/>
-          <w:szCs w:val="16"/>
-        </w:rPr>
-        <w:t>$</w:t>
+      <w:r>
+        <w:rPr>
+          <w:rFonts w:ascii="Courier New" w:hAnsi="Courier New" w:cs="Courier New"/>
+          <w:sz w:val="16"/>
+          <w:szCs w:val="16"/>
+        </w:rPr>
+        <w:t>for($</w:t>
       </w:r>
       <w:proofErr w:type="spellStart"/>
       <w:r>
@@ -21807,18 +21431,8 @@
           <w:sz w:val="16"/>
           <w:szCs w:val="16"/>
         </w:rPr>
-        <w:t>}"] = [</w:t>
-      </w:r>
-      <w:proofErr w:type="gramStart"/>
-      <w:r>
-        <w:rPr>
-          <w:rFonts w:ascii="Courier New" w:hAnsi="Courier New" w:cs="Courier New"/>
-          <w:sz w:val="16"/>
-          <w:szCs w:val="16"/>
-        </w:rPr>
-        <w:t>];</w:t>
-      </w:r>
-      <w:proofErr w:type="gramEnd"/>
+        <w:t>}"] = [];</w:t>
+      </w:r>
     </w:p>
     <w:p>
       <w:pPr>
@@ -21968,18 +21582,8 @@
           <w:sz w:val="16"/>
           <w:szCs w:val="16"/>
         </w:rPr>
-        <w:t>}"] = [</w:t>
-      </w:r>
-      <w:proofErr w:type="gramStart"/>
-      <w:r>
-        <w:rPr>
-          <w:rFonts w:ascii="Courier New" w:hAnsi="Courier New" w:cs="Courier New"/>
-          <w:sz w:val="16"/>
-          <w:szCs w:val="16"/>
-        </w:rPr>
-        <w:t>];</w:t>
-      </w:r>
-      <w:proofErr w:type="gramEnd"/>
+        <w:t>}"] = [];</w:t>
+      </w:r>
     </w:p>
     <w:p>
       <w:pPr>
@@ -22037,18 +21641,8 @@
           <w:sz w:val="16"/>
           <w:szCs w:val="16"/>
         </w:rPr>
-        <w:t>-Morning"] = [</w:t>
-      </w:r>
-      <w:proofErr w:type="gramStart"/>
-      <w:r>
-        <w:rPr>
-          <w:rFonts w:ascii="Courier New" w:hAnsi="Courier New" w:cs="Courier New"/>
-          <w:sz w:val="16"/>
-          <w:szCs w:val="16"/>
-        </w:rPr>
-        <w:t>];</w:t>
-      </w:r>
-      <w:proofErr w:type="gramEnd"/>
+        <w:t>-Morning"] = [];</w:t>
+      </w:r>
     </w:p>
     <w:p>
       <w:pPr>
@@ -22085,18 +21679,8 @@
           <w:sz w:val="16"/>
           <w:szCs w:val="16"/>
         </w:rPr>
-        <w:t>-Afternoon"] = [</w:t>
-      </w:r>
-      <w:proofErr w:type="gramStart"/>
-      <w:r>
-        <w:rPr>
-          <w:rFonts w:ascii="Courier New" w:hAnsi="Courier New" w:cs="Courier New"/>
-          <w:sz w:val="16"/>
-          <w:szCs w:val="16"/>
-        </w:rPr>
-        <w:t>];</w:t>
-      </w:r>
-      <w:proofErr w:type="gramEnd"/>
+        <w:t>-Afternoon"] = [];</w:t>
+      </w:r>
     </w:p>
     <w:p>
       <w:pPr>
@@ -22133,18 +21717,8 @@
           <w:sz w:val="16"/>
           <w:szCs w:val="16"/>
         </w:rPr>
-        <w:t>-Night"] = [</w:t>
-      </w:r>
-      <w:proofErr w:type="gramStart"/>
-      <w:r>
-        <w:rPr>
-          <w:rFonts w:ascii="Courier New" w:hAnsi="Courier New" w:cs="Courier New"/>
-          <w:sz w:val="16"/>
-          <w:szCs w:val="16"/>
-        </w:rPr>
-        <w:t>];</w:t>
-      </w:r>
-      <w:proofErr w:type="gramEnd"/>
+        <w:t>-Night"] = [];</w:t>
+      </w:r>
     </w:p>
     <w:p>
       <w:pPr>
@@ -22231,18 +21805,8 @@
           <w:sz w:val="16"/>
           <w:szCs w:val="16"/>
         </w:rPr>
-        <w:t>']</w:t>
-      </w:r>
-      <w:proofErr w:type="gramStart"/>
-      <w:r>
-        <w:rPr>
-          <w:rFonts w:ascii="Courier New" w:hAnsi="Courier New" w:cs="Courier New"/>
-          <w:sz w:val="16"/>
-          <w:szCs w:val="16"/>
-        </w:rPr>
-        <w:t>);</w:t>
-      </w:r>
-      <w:proofErr w:type="gramEnd"/>
+        <w:t>']);</w:t>
+      </w:r>
     </w:p>
     <w:p>
       <w:pPr>
@@ -22279,18 +21843,8 @@
           <w:sz w:val="16"/>
           <w:szCs w:val="16"/>
         </w:rPr>
-        <w:t>']</w:t>
-      </w:r>
-      <w:proofErr w:type="gramStart"/>
-      <w:r>
-        <w:rPr>
-          <w:rFonts w:ascii="Courier New" w:hAnsi="Courier New" w:cs="Courier New"/>
-          <w:sz w:val="16"/>
-          <w:szCs w:val="16"/>
-        </w:rPr>
-        <w:t>);</w:t>
-      </w:r>
-      <w:proofErr w:type="gramEnd"/>
+        <w:t>']);</w:t>
+      </w:r>
     </w:p>
     <w:p>
       <w:pPr>
@@ -22345,18 +21899,8 @@
           <w:sz w:val="16"/>
           <w:szCs w:val="16"/>
         </w:rPr>
-        <w:t>']</w:t>
-      </w:r>
-      <w:proofErr w:type="gramStart"/>
-      <w:r>
-        <w:rPr>
-          <w:rFonts w:ascii="Courier New" w:hAnsi="Courier New" w:cs="Courier New"/>
-          <w:sz w:val="16"/>
-          <w:szCs w:val="16"/>
-        </w:rPr>
-        <w:t>);</w:t>
-      </w:r>
-      <w:proofErr w:type="gramEnd"/>
+        <w:t>']);</w:t>
+      </w:r>
     </w:p>
     <w:p>
       <w:pPr>
@@ -22393,18 +21937,8 @@
           <w:sz w:val="16"/>
           <w:szCs w:val="16"/>
         </w:rPr>
-        <w:t>']</w:t>
-      </w:r>
-      <w:proofErr w:type="gramStart"/>
-      <w:r>
-        <w:rPr>
-          <w:rFonts w:ascii="Courier New" w:hAnsi="Courier New" w:cs="Courier New"/>
-          <w:sz w:val="16"/>
-          <w:szCs w:val="16"/>
-        </w:rPr>
-        <w:t>);</w:t>
-      </w:r>
-      <w:proofErr w:type="gramEnd"/>
+        <w:t>']);</w:t>
+      </w:r>
     </w:p>
     <w:p>
       <w:pPr>
@@ -22457,7 +21991,6 @@
         <w:t>alls</w:t>
       </w:r>
       <w:proofErr w:type="spellEnd"/>
-      <w:proofErr w:type="gramStart"/>
       <w:r>
         <w:rPr>
           <w:rFonts w:ascii="Courier New" w:hAnsi="Courier New" w:cs="Courier New"/>
@@ -22466,7 +21999,6 @@
         </w:rPr>
         <w:t>);</w:t>
       </w:r>
-      <w:proofErr w:type="gramEnd"/>
     </w:p>
     <w:p>
       <w:pPr>
@@ -22495,18 +22027,8 @@
           <w:sz w:val="16"/>
           <w:szCs w:val="16"/>
         </w:rPr>
-        <w:t>($splits</w:t>
-      </w:r>
-      <w:proofErr w:type="gramStart"/>
-      <w:r>
-        <w:rPr>
-          <w:rFonts w:ascii="Courier New" w:hAnsi="Courier New" w:cs="Courier New"/>
-          <w:sz w:val="16"/>
-          <w:szCs w:val="16"/>
-        </w:rPr>
-        <w:t>);</w:t>
-      </w:r>
-      <w:proofErr w:type="gramEnd"/>
+        <w:t>($splits);</w:t>
+      </w:r>
     </w:p>
     <w:p>
       <w:pPr>
@@ -22537,34 +22059,16 @@
           <w:sz w:val="16"/>
           <w:szCs w:val="16"/>
         </w:rPr>
-        <w:t>//echo "&lt;pre&gt;</w:t>
-      </w:r>
-      <w:proofErr w:type="gramStart"/>
-      <w:r>
-        <w:rPr>
-          <w:rFonts w:ascii="Courier New" w:hAnsi="Courier New" w:cs="Courier New"/>
-          <w:sz w:val="16"/>
-          <w:szCs w:val="16"/>
-        </w:rPr>
-        <w:t>".</w:t>
-      </w:r>
-      <w:proofErr w:type="spellStart"/>
-      <w:r>
-        <w:rPr>
-          <w:rFonts w:ascii="Courier New" w:hAnsi="Courier New" w:cs="Courier New"/>
-          <w:sz w:val="16"/>
-          <w:szCs w:val="16"/>
-        </w:rPr>
-        <w:t>var</w:t>
-      </w:r>
-      <w:proofErr w:type="gramEnd"/>
-      <w:r>
-        <w:rPr>
-          <w:rFonts w:ascii="Courier New" w:hAnsi="Courier New" w:cs="Courier New"/>
-          <w:sz w:val="16"/>
-          <w:szCs w:val="16"/>
-        </w:rPr>
-        <w:t>_export</w:t>
+        <w:t>//echo "&lt;pre&gt;".</w:t>
+      </w:r>
+      <w:proofErr w:type="spellStart"/>
+      <w:r>
+        <w:rPr>
+          <w:rFonts w:ascii="Courier New" w:hAnsi="Courier New" w:cs="Courier New"/>
+          <w:sz w:val="16"/>
+          <w:szCs w:val="16"/>
+        </w:rPr>
+        <w:t>var_export</w:t>
       </w:r>
       <w:proofErr w:type="spellEnd"/>
       <w:r>
@@ -22611,34 +22115,16 @@
           <w:sz w:val="16"/>
           <w:szCs w:val="16"/>
         </w:rPr>
-        <w:t>//echo "&lt;pre&gt;</w:t>
-      </w:r>
-      <w:proofErr w:type="gramStart"/>
-      <w:r>
-        <w:rPr>
-          <w:rFonts w:ascii="Courier New" w:hAnsi="Courier New" w:cs="Courier New"/>
-          <w:sz w:val="16"/>
-          <w:szCs w:val="16"/>
-        </w:rPr>
-        <w:t>".</w:t>
-      </w:r>
-      <w:proofErr w:type="spellStart"/>
-      <w:r>
-        <w:rPr>
-          <w:rFonts w:ascii="Courier New" w:hAnsi="Courier New" w:cs="Courier New"/>
-          <w:sz w:val="16"/>
-          <w:szCs w:val="16"/>
-        </w:rPr>
-        <w:t>var</w:t>
-      </w:r>
-      <w:proofErr w:type="gramEnd"/>
-      <w:r>
-        <w:rPr>
-          <w:rFonts w:ascii="Courier New" w:hAnsi="Courier New" w:cs="Courier New"/>
-          <w:sz w:val="16"/>
-          <w:szCs w:val="16"/>
-        </w:rPr>
-        <w:t>_export</w:t>
+        <w:t>//echo "&lt;pre&gt;".</w:t>
+      </w:r>
+      <w:proofErr w:type="spellStart"/>
+      <w:r>
+        <w:rPr>
+          <w:rFonts w:ascii="Courier New" w:hAnsi="Courier New" w:cs="Courier New"/>
+          <w:sz w:val="16"/>
+          <w:szCs w:val="16"/>
+        </w:rPr>
+        <w:t>var_export</w:t>
       </w:r>
       <w:proofErr w:type="spellEnd"/>
       <w:r>
@@ -22735,25 +22221,7 @@
           <w:sz w:val="16"/>
           <w:szCs w:val="16"/>
         </w:rPr>
-        <w:t xml:space="preserve">=&gt;&amp;$row) </w:t>
-      </w:r>
-      <w:proofErr w:type="gramStart"/>
-      <w:r>
-        <w:rPr>
-          <w:rFonts w:ascii="Courier New" w:hAnsi="Courier New" w:cs="Courier New"/>
-          <w:sz w:val="16"/>
-          <w:szCs w:val="16"/>
-        </w:rPr>
-        <w:t>{ foreach</w:t>
-      </w:r>
-      <w:proofErr w:type="gramEnd"/>
-      <w:r>
-        <w:rPr>
-          <w:rFonts w:ascii="Courier New" w:hAnsi="Courier New" w:cs="Courier New"/>
-          <w:sz w:val="16"/>
-          <w:szCs w:val="16"/>
-        </w:rPr>
-        <w:t>($row as $col=&gt;$</w:t>
+        <w:t>=&gt;&amp;$row) { foreach($row as $col=&gt;$</w:t>
       </w:r>
       <w:proofErr w:type="spellStart"/>
       <w:r>
@@ -22933,7 +22401,6 @@
         <w:t>$row[$col] = ($</w:t>
       </w:r>
       <w:proofErr w:type="spellStart"/>
-      <w:proofErr w:type="gramStart"/>
       <w:r>
         <w:rPr>
           <w:rFonts w:ascii="Courier New" w:hAnsi="Courier New" w:cs="Courier New"/>
@@ -22949,27 +22416,8 @@
           <w:sz w:val="16"/>
           <w:szCs w:val="16"/>
         </w:rPr>
-        <w:t xml:space="preserve"> ?</w:t>
-      </w:r>
-      <w:proofErr w:type="gramEnd"/>
-      <w:r>
-        <w:rPr>
-          <w:rFonts w:ascii="Courier New" w:hAnsi="Courier New" w:cs="Courier New"/>
-          <w:sz w:val="16"/>
-          <w:szCs w:val="16"/>
-        </w:rPr>
-        <w:t xml:space="preserve"> 1:0</w:t>
-      </w:r>
-      <w:proofErr w:type="gramStart"/>
-      <w:r>
-        <w:rPr>
-          <w:rFonts w:ascii="Courier New" w:hAnsi="Courier New" w:cs="Courier New"/>
-          <w:sz w:val="16"/>
-          <w:szCs w:val="16"/>
-        </w:rPr>
-        <w:t>);</w:t>
-      </w:r>
-      <w:proofErr w:type="gramEnd"/>
+        <w:t xml:space="preserve"> ? 1:0);</w:t>
+      </w:r>
     </w:p>
     <w:p>
       <w:pPr>
@@ -23087,7 +22535,6 @@
         <w:t>val</w:t>
       </w:r>
       <w:proofErr w:type="spellEnd"/>
-      <w:proofErr w:type="gramStart"/>
       <w:r>
         <w:rPr>
           <w:rFonts w:ascii="Courier New" w:hAnsi="Courier New" w:cs="Courier New"/>
@@ -23096,7 +22543,6 @@
         </w:rPr>
         <w:t>);</w:t>
       </w:r>
-      <w:proofErr w:type="gramEnd"/>
     </w:p>
     <w:p>
       <w:pPr>
@@ -23124,25 +22570,7 @@
           <w:szCs w:val="16"/>
         </w:rPr>
         <w:tab/>
-        <w:t xml:space="preserve">$ex = </w:t>
-      </w:r>
-      <w:proofErr w:type="gramStart"/>
-      <w:r>
-        <w:rPr>
-          <w:rFonts w:ascii="Courier New" w:hAnsi="Courier New" w:cs="Courier New"/>
-          <w:sz w:val="16"/>
-          <w:szCs w:val="16"/>
-        </w:rPr>
-        <w:t>explode(</w:t>
-      </w:r>
-      <w:proofErr w:type="gramEnd"/>
-      <w:r>
-        <w:rPr>
-          <w:rFonts w:ascii="Courier New" w:hAnsi="Courier New" w:cs="Courier New"/>
-          <w:sz w:val="16"/>
-          <w:szCs w:val="16"/>
-        </w:rPr>
-        <w:t>" ",$</w:t>
+        <w:t>$ex = explode(" ",$</w:t>
       </w:r>
       <w:proofErr w:type="spellStart"/>
       <w:r>
@@ -23207,25 +22635,7 @@
           <w:sz w:val="16"/>
           <w:szCs w:val="16"/>
         </w:rPr>
-        <w:t xml:space="preserve"> = explode(":</w:t>
-      </w:r>
-      <w:proofErr w:type="gramStart"/>
-      <w:r>
-        <w:rPr>
-          <w:rFonts w:ascii="Courier New" w:hAnsi="Courier New" w:cs="Courier New"/>
-          <w:sz w:val="16"/>
-          <w:szCs w:val="16"/>
-        </w:rPr>
-        <w:t>",$</w:t>
-      </w:r>
-      <w:proofErr w:type="gramEnd"/>
-      <w:r>
-        <w:rPr>
-          <w:rFonts w:ascii="Courier New" w:hAnsi="Courier New" w:cs="Courier New"/>
-          <w:sz w:val="16"/>
-          <w:szCs w:val="16"/>
-        </w:rPr>
-        <w:t xml:space="preserve">ex[1]);  $hour = </w:t>
+        <w:t xml:space="preserve"> = explode(":",$ex[1]);  $hour = </w:t>
       </w:r>
       <w:proofErr w:type="spellStart"/>
       <w:r>
@@ -23308,25 +22718,7 @@
           <w:sz w:val="16"/>
           <w:szCs w:val="16"/>
         </w:rPr>
-        <w:t xml:space="preserve"> = explode("-</w:t>
-      </w:r>
-      <w:proofErr w:type="gramStart"/>
-      <w:r>
-        <w:rPr>
-          <w:rFonts w:ascii="Courier New" w:hAnsi="Courier New" w:cs="Courier New"/>
-          <w:sz w:val="16"/>
-          <w:szCs w:val="16"/>
-        </w:rPr>
-        <w:t>",$</w:t>
-      </w:r>
-      <w:proofErr w:type="gramEnd"/>
-      <w:r>
-        <w:rPr>
-          <w:rFonts w:ascii="Courier New" w:hAnsi="Courier New" w:cs="Courier New"/>
-          <w:sz w:val="16"/>
-          <w:szCs w:val="16"/>
-        </w:rPr>
-        <w:t xml:space="preserve">ex[0]);  $mon  = </w:t>
+        <w:t xml:space="preserve"> = explode("-",$ex[0]);  $mon  = </w:t>
       </w:r>
       <w:proofErr w:type="spellStart"/>
       <w:r>
@@ -23400,25 +22792,7 @@
           <w:sz w:val="16"/>
           <w:szCs w:val="16"/>
         </w:rPr>
-        <w:t>col.'-Month</w:t>
-      </w:r>
-      <w:proofErr w:type="gramStart"/>
-      <w:r>
-        <w:rPr>
-          <w:rFonts w:ascii="Courier New" w:hAnsi="Courier New" w:cs="Courier New"/>
-          <w:sz w:val="16"/>
-          <w:szCs w:val="16"/>
-        </w:rPr>
-        <w:t>'.$</w:t>
-      </w:r>
-      <w:proofErr w:type="gramEnd"/>
-      <w:r>
-        <w:rPr>
-          <w:rFonts w:ascii="Courier New" w:hAnsi="Courier New" w:cs="Courier New"/>
-          <w:sz w:val="16"/>
-          <w:szCs w:val="16"/>
-        </w:rPr>
-        <w:t>mon</w:t>
+        <w:t>col.'-Month'.$mon</w:t>
       </w:r>
       <w:proofErr w:type="spellEnd"/>
       <w:r>
@@ -23465,19 +22839,9 @@
           <w:sz w:val="16"/>
           <w:szCs w:val="16"/>
         </w:rPr>
-        <w:t>DOW</w:t>
-      </w:r>
-      <w:proofErr w:type="gramStart"/>
-      <w:r>
-        <w:rPr>
-          <w:rFonts w:ascii="Courier New" w:hAnsi="Courier New" w:cs="Courier New"/>
-          <w:sz w:val="16"/>
-          <w:szCs w:val="16"/>
-        </w:rPr>
-        <w:t>'.date</w:t>
-      </w:r>
-      <w:proofErr w:type="spellEnd"/>
-      <w:proofErr w:type="gramEnd"/>
+        <w:t>DOW'.date</w:t>
+      </w:r>
+      <w:proofErr w:type="spellEnd"/>
       <w:r>
         <w:rPr>
           <w:rFonts w:ascii="Courier New" w:hAnsi="Courier New" w:cs="Courier New"/>
@@ -23550,18 +22914,8 @@
           <w:szCs w:val="16"/>
         </w:rPr>
         <w:tab/>
-        <w:t xml:space="preserve">$row[$col.'-Morning'] = </w:t>
-      </w:r>
-      <w:proofErr w:type="gramStart"/>
-      <w:r>
-        <w:rPr>
-          <w:rFonts w:ascii="Courier New" w:hAnsi="Courier New" w:cs="Courier New"/>
-          <w:sz w:val="16"/>
-          <w:szCs w:val="16"/>
-        </w:rPr>
-        <w:t>1;</w:t>
-      </w:r>
-      <w:proofErr w:type="gramEnd"/>
+        <w:t>$row[$col.'-Morning'] = 1;</w:t>
+      </w:r>
     </w:p>
     <w:p>
       <w:pPr>
@@ -23626,18 +22980,8 @@
           <w:szCs w:val="16"/>
         </w:rPr>
         <w:tab/>
-        <w:t xml:space="preserve">$row[$col.'-Afternoon'] = </w:t>
-      </w:r>
-      <w:proofErr w:type="gramStart"/>
-      <w:r>
-        <w:rPr>
-          <w:rFonts w:ascii="Courier New" w:hAnsi="Courier New" w:cs="Courier New"/>
-          <w:sz w:val="16"/>
-          <w:szCs w:val="16"/>
-        </w:rPr>
-        <w:t>1;</w:t>
-      </w:r>
-      <w:proofErr w:type="gramEnd"/>
+        <w:t>$row[$col.'-Afternoon'] = 1;</w:t>
+      </w:r>
     </w:p>
     <w:p>
       <w:pPr>
@@ -23665,25 +23009,7 @@
           <w:szCs w:val="16"/>
         </w:rPr>
         <w:tab/>
-        <w:t xml:space="preserve">} else </w:t>
-      </w:r>
-      <w:proofErr w:type="gramStart"/>
-      <w:r>
-        <w:rPr>
-          <w:rFonts w:ascii="Courier New" w:hAnsi="Courier New" w:cs="Courier New"/>
-          <w:sz w:val="16"/>
-          <w:szCs w:val="16"/>
-        </w:rPr>
-        <w:t>{ /</w:t>
-      </w:r>
-      <w:proofErr w:type="gramEnd"/>
-      <w:r>
-        <w:rPr>
-          <w:rFonts w:ascii="Courier New" w:hAnsi="Courier New" w:cs="Courier New"/>
-          <w:sz w:val="16"/>
-          <w:szCs w:val="16"/>
-        </w:rPr>
-        <w:t>/ $hour &lt; 7 || $hour &gt; 19</w:t>
+        <w:t>} else { // $hour &lt; 7 || $hour &gt; 19</w:t>
       </w:r>
     </w:p>
     <w:p>
@@ -23720,18 +23046,8 @@
           <w:szCs w:val="16"/>
         </w:rPr>
         <w:tab/>
-        <w:t xml:space="preserve">$row[$col.'-Night'] = </w:t>
-      </w:r>
-      <w:proofErr w:type="gramStart"/>
-      <w:r>
-        <w:rPr>
-          <w:rFonts w:ascii="Courier New" w:hAnsi="Courier New" w:cs="Courier New"/>
-          <w:sz w:val="16"/>
-          <w:szCs w:val="16"/>
-        </w:rPr>
-        <w:t>1;</w:t>
-      </w:r>
-      <w:proofErr w:type="gramEnd"/>
+        <w:t>$row[$col.'-Night'] = 1;</w:t>
+      </w:r>
     </w:p>
     <w:p>
       <w:pPr>
@@ -23848,25 +23164,7 @@
           <w:szCs w:val="16"/>
         </w:rPr>
         <w:tab/>
-        <w:t xml:space="preserve">$ex = </w:t>
-      </w:r>
-      <w:proofErr w:type="gramStart"/>
-      <w:r>
-        <w:rPr>
-          <w:rFonts w:ascii="Courier New" w:hAnsi="Courier New" w:cs="Courier New"/>
-          <w:sz w:val="16"/>
-          <w:szCs w:val="16"/>
-        </w:rPr>
-        <w:t>explode(</w:t>
-      </w:r>
-      <w:proofErr w:type="gramEnd"/>
-      <w:r>
-        <w:rPr>
-          <w:rFonts w:ascii="Courier New" w:hAnsi="Courier New" w:cs="Courier New"/>
-          <w:sz w:val="16"/>
-          <w:szCs w:val="16"/>
-        </w:rPr>
-        <w:t>" ",$</w:t>
+        <w:t>$ex = explode(" ",$</w:t>
       </w:r>
       <w:proofErr w:type="spellStart"/>
       <w:r>
@@ -23913,25 +23211,7 @@
           <w:szCs w:val="16"/>
         </w:rPr>
         <w:tab/>
-        <w:t>$</w:t>
-      </w:r>
-      <w:proofErr w:type="gramStart"/>
-      <w:r>
-        <w:rPr>
-          <w:rFonts w:ascii="Courier New" w:hAnsi="Courier New" w:cs="Courier New"/>
-          <w:sz w:val="16"/>
-          <w:szCs w:val="16"/>
-        </w:rPr>
-        <w:t>ex[</w:t>
-      </w:r>
-      <w:proofErr w:type="gramEnd"/>
-      <w:r>
-        <w:rPr>
-          <w:rFonts w:ascii="Courier New" w:hAnsi="Courier New" w:cs="Courier New"/>
-          <w:sz w:val="16"/>
-          <w:szCs w:val="16"/>
-        </w:rPr>
-        <w:t xml:space="preserve">0] = </w:t>
+        <w:t xml:space="preserve">$ex[0] = </w:t>
       </w:r>
       <w:proofErr w:type="spellStart"/>
       <w:r>
@@ -24062,25 +23342,7 @@
           <w:szCs w:val="16"/>
         </w:rPr>
         <w:tab/>
-        <w:t>} else if ($</w:t>
-      </w:r>
-      <w:proofErr w:type="gramStart"/>
-      <w:r>
-        <w:rPr>
-          <w:rFonts w:ascii="Courier New" w:hAnsi="Courier New" w:cs="Courier New"/>
-          <w:sz w:val="16"/>
-          <w:szCs w:val="16"/>
-        </w:rPr>
-        <w:t>ex[</w:t>
-      </w:r>
-      <w:proofErr w:type="gramEnd"/>
-      <w:r>
-        <w:rPr>
-          <w:rFonts w:ascii="Courier New" w:hAnsi="Courier New" w:cs="Courier New"/>
-          <w:sz w:val="16"/>
-          <w:szCs w:val="16"/>
-        </w:rPr>
-        <w:t>1] == "years" || $ex[1] == "year") {</w:t>
+        <w:t>} else if ($ex[1] == "years" || $ex[1] == "year") {</w:t>
       </w:r>
     </w:p>
     <w:p>
@@ -24117,25 +23379,7 @@
           <w:szCs w:val="16"/>
         </w:rPr>
         <w:tab/>
-        <w:t>$row[$col] = $</w:t>
-      </w:r>
-      <w:proofErr w:type="gramStart"/>
-      <w:r>
-        <w:rPr>
-          <w:rFonts w:ascii="Courier New" w:hAnsi="Courier New" w:cs="Courier New"/>
-          <w:sz w:val="16"/>
-          <w:szCs w:val="16"/>
-        </w:rPr>
-        <w:t>ex[</w:t>
-      </w:r>
-      <w:proofErr w:type="gramEnd"/>
-      <w:r>
-        <w:rPr>
-          <w:rFonts w:ascii="Courier New" w:hAnsi="Courier New" w:cs="Courier New"/>
-          <w:sz w:val="16"/>
-          <w:szCs w:val="16"/>
-        </w:rPr>
-        <w:t>0];</w:t>
+        <w:t>$row[$col] = $ex[0];</w:t>
       </w:r>
     </w:p>
     <w:p>
@@ -24164,25 +23408,7 @@
           <w:szCs w:val="16"/>
         </w:rPr>
         <w:tab/>
-        <w:t>} else if ($</w:t>
-      </w:r>
-      <w:proofErr w:type="gramStart"/>
-      <w:r>
-        <w:rPr>
-          <w:rFonts w:ascii="Courier New" w:hAnsi="Courier New" w:cs="Courier New"/>
-          <w:sz w:val="16"/>
-          <w:szCs w:val="16"/>
-        </w:rPr>
-        <w:t>ex[</w:t>
-      </w:r>
-      <w:proofErr w:type="gramEnd"/>
-      <w:r>
-        <w:rPr>
-          <w:rFonts w:ascii="Courier New" w:hAnsi="Courier New" w:cs="Courier New"/>
-          <w:sz w:val="16"/>
-          <w:szCs w:val="16"/>
-        </w:rPr>
-        <w:t>1] == "months" || $ex[1] == "month") {</w:t>
+        <w:t>} else if ($ex[1] == "months" || $ex[1] == "month") {</w:t>
       </w:r>
     </w:p>
     <w:p>
@@ -24219,25 +23445,7 @@
           <w:szCs w:val="16"/>
         </w:rPr>
         <w:tab/>
-        <w:t>$row[$col] = $</w:t>
-      </w:r>
-      <w:proofErr w:type="gramStart"/>
-      <w:r>
-        <w:rPr>
-          <w:rFonts w:ascii="Courier New" w:hAnsi="Courier New" w:cs="Courier New"/>
-          <w:sz w:val="16"/>
-          <w:szCs w:val="16"/>
-        </w:rPr>
-        <w:t>ex[</w:t>
-      </w:r>
-      <w:proofErr w:type="gramEnd"/>
-      <w:r>
-        <w:rPr>
-          <w:rFonts w:ascii="Courier New" w:hAnsi="Courier New" w:cs="Courier New"/>
-          <w:sz w:val="16"/>
-          <w:szCs w:val="16"/>
-        </w:rPr>
-        <w:t>0]/12;</w:t>
+        <w:t>$row[$col] = $ex[0]/12;</w:t>
       </w:r>
     </w:p>
     <w:p>
@@ -24266,25 +23474,7 @@
           <w:szCs w:val="16"/>
         </w:rPr>
         <w:tab/>
-        <w:t>} else if ($</w:t>
-      </w:r>
-      <w:proofErr w:type="gramStart"/>
-      <w:r>
-        <w:rPr>
-          <w:rFonts w:ascii="Courier New" w:hAnsi="Courier New" w:cs="Courier New"/>
-          <w:sz w:val="16"/>
-          <w:szCs w:val="16"/>
-        </w:rPr>
-        <w:t>ex[</w:t>
-      </w:r>
-      <w:proofErr w:type="gramEnd"/>
-      <w:r>
-        <w:rPr>
-          <w:rFonts w:ascii="Courier New" w:hAnsi="Courier New" w:cs="Courier New"/>
-          <w:sz w:val="16"/>
-          <w:szCs w:val="16"/>
-        </w:rPr>
-        <w:t>1] == "weeks" || $ex[1] == "week") {</w:t>
+        <w:t>} else if ($ex[1] == "weeks" || $ex[1] == "week") {</w:t>
       </w:r>
     </w:p>
     <w:p>
@@ -24321,25 +23511,7 @@
           <w:szCs w:val="16"/>
         </w:rPr>
         <w:tab/>
-        <w:t>$row[$col] = $</w:t>
-      </w:r>
-      <w:proofErr w:type="gramStart"/>
-      <w:r>
-        <w:rPr>
-          <w:rFonts w:ascii="Courier New" w:hAnsi="Courier New" w:cs="Courier New"/>
-          <w:sz w:val="16"/>
-          <w:szCs w:val="16"/>
-        </w:rPr>
-        <w:t>ex[</w:t>
-      </w:r>
-      <w:proofErr w:type="gramEnd"/>
-      <w:r>
-        <w:rPr>
-          <w:rFonts w:ascii="Courier New" w:hAnsi="Courier New" w:cs="Courier New"/>
-          <w:sz w:val="16"/>
-          <w:szCs w:val="16"/>
-        </w:rPr>
-        <w:t>0]/52;</w:t>
+        <w:t>$row[$col] = $ex[0]/52;</w:t>
       </w:r>
     </w:p>
     <w:p>
@@ -24368,25 +23540,7 @@
           <w:szCs w:val="16"/>
         </w:rPr>
         <w:tab/>
-        <w:t>} else if ($</w:t>
-      </w:r>
-      <w:proofErr w:type="gramStart"/>
-      <w:r>
-        <w:rPr>
-          <w:rFonts w:ascii="Courier New" w:hAnsi="Courier New" w:cs="Courier New"/>
-          <w:sz w:val="16"/>
-          <w:szCs w:val="16"/>
-        </w:rPr>
-        <w:t>ex[</w:t>
-      </w:r>
-      <w:proofErr w:type="gramEnd"/>
-      <w:r>
-        <w:rPr>
-          <w:rFonts w:ascii="Courier New" w:hAnsi="Courier New" w:cs="Courier New"/>
-          <w:sz w:val="16"/>
-          <w:szCs w:val="16"/>
-        </w:rPr>
-        <w:t>1] == "days" || $ex[1] == "day") {</w:t>
+        <w:t>} else if ($ex[1] == "days" || $ex[1] == "day") {</w:t>
       </w:r>
     </w:p>
     <w:p>
@@ -24423,25 +23577,7 @@
           <w:szCs w:val="16"/>
         </w:rPr>
         <w:tab/>
-        <w:t>$row[$col] = $</w:t>
-      </w:r>
-      <w:proofErr w:type="gramStart"/>
-      <w:r>
-        <w:rPr>
-          <w:rFonts w:ascii="Courier New" w:hAnsi="Courier New" w:cs="Courier New"/>
-          <w:sz w:val="16"/>
-          <w:szCs w:val="16"/>
-        </w:rPr>
-        <w:t>ex[</w:t>
-      </w:r>
-      <w:proofErr w:type="gramEnd"/>
-      <w:r>
-        <w:rPr>
-          <w:rFonts w:ascii="Courier New" w:hAnsi="Courier New" w:cs="Courier New"/>
-          <w:sz w:val="16"/>
-          <w:szCs w:val="16"/>
-        </w:rPr>
-        <w:t>0]/365;</w:t>
+        <w:t>$row[$col] = $ex[0]/365;</w:t>
       </w:r>
     </w:p>
     <w:p>
@@ -24758,23 +23894,13 @@
         <w:t>($</w:t>
       </w:r>
       <w:proofErr w:type="spellStart"/>
-      <w:proofErr w:type="gramStart"/>
-      <w:r>
-        <w:rPr>
-          <w:rFonts w:ascii="Courier New" w:hAnsi="Courier New" w:cs="Courier New"/>
-          <w:sz w:val="16"/>
-          <w:szCs w:val="16"/>
-        </w:rPr>
-        <w:t>val,array</w:t>
-      </w:r>
-      <w:proofErr w:type="gramEnd"/>
-      <w:r>
-        <w:rPr>
-          <w:rFonts w:ascii="Courier New" w:hAnsi="Courier New" w:cs="Courier New"/>
-          <w:sz w:val="16"/>
-          <w:szCs w:val="16"/>
-        </w:rPr>
-        <w:t>_keys</w:t>
+      <w:r>
+        <w:rPr>
+          <w:rFonts w:ascii="Courier New" w:hAnsi="Courier New" w:cs="Courier New"/>
+          <w:sz w:val="16"/>
+          <w:szCs w:val="16"/>
+        </w:rPr>
+        <w:t>val,array_keys</w:t>
       </w:r>
       <w:proofErr w:type="spellEnd"/>
       <w:r>
@@ -24830,19 +23956,9 @@
           <w:szCs w:val="16"/>
         </w:rPr>
         <w:tab/>
-        <w:t>$row[$col.'-</w:t>
-      </w:r>
-      <w:proofErr w:type="gramStart"/>
-      <w:r>
-        <w:rPr>
-          <w:rFonts w:ascii="Courier New" w:hAnsi="Courier New" w:cs="Courier New"/>
-          <w:sz w:val="16"/>
-          <w:szCs w:val="16"/>
-        </w:rPr>
-        <w:t>'.$</w:t>
-      </w:r>
-      <w:proofErr w:type="spellStart"/>
-      <w:proofErr w:type="gramEnd"/>
+        <w:t>$row[$col.'-'.$</w:t>
+      </w:r>
+      <w:proofErr w:type="spellStart"/>
       <w:r>
         <w:rPr>
           <w:rFonts w:ascii="Courier New" w:hAnsi="Courier New" w:cs="Courier New"/>
@@ -24965,19 +24081,9 @@
           <w:sz w:val="16"/>
           <w:szCs w:val="16"/>
         </w:rPr>
-        <w:t xml:space="preserve"> == "") </w:t>
-      </w:r>
-      <w:proofErr w:type="gramStart"/>
-      <w:r>
-        <w:rPr>
-          <w:rFonts w:ascii="Courier New" w:hAnsi="Courier New" w:cs="Courier New"/>
-          <w:sz w:val="16"/>
-          <w:szCs w:val="16"/>
-        </w:rPr>
-        <w:t>{ $</w:t>
-      </w:r>
-      <w:proofErr w:type="spellStart"/>
-      <w:proofErr w:type="gramEnd"/>
+        <w:t xml:space="preserve"> == "") { $</w:t>
+      </w:r>
+      <w:proofErr w:type="spellStart"/>
       <w:r>
         <w:rPr>
           <w:rFonts w:ascii="Courier New" w:hAnsi="Courier New" w:cs="Courier New"/>
@@ -25043,23 +24149,13 @@
         <w:t>($</w:t>
       </w:r>
       <w:proofErr w:type="spellStart"/>
-      <w:proofErr w:type="gramStart"/>
-      <w:r>
-        <w:rPr>
-          <w:rFonts w:ascii="Courier New" w:hAnsi="Courier New" w:cs="Courier New"/>
-          <w:sz w:val="16"/>
-          <w:szCs w:val="16"/>
-        </w:rPr>
-        <w:t>val,array</w:t>
-      </w:r>
-      <w:proofErr w:type="gramEnd"/>
-      <w:r>
-        <w:rPr>
-          <w:rFonts w:ascii="Courier New" w:hAnsi="Courier New" w:cs="Courier New"/>
-          <w:sz w:val="16"/>
-          <w:szCs w:val="16"/>
-        </w:rPr>
-        <w:t>_keys</w:t>
+      <w:r>
+        <w:rPr>
+          <w:rFonts w:ascii="Courier New" w:hAnsi="Courier New" w:cs="Courier New"/>
+          <w:sz w:val="16"/>
+          <w:szCs w:val="16"/>
+        </w:rPr>
+        <w:t>val,array_keys</w:t>
       </w:r>
       <w:proofErr w:type="spellEnd"/>
       <w:r>
@@ -25133,25 +24229,7 @@
           <w:sz w:val="16"/>
           <w:szCs w:val="16"/>
         </w:rPr>
-        <w:t>=="Unknown</w:t>
-      </w:r>
-      <w:proofErr w:type="gramStart"/>
-      <w:r>
-        <w:rPr>
-          <w:rFonts w:ascii="Courier New" w:hAnsi="Courier New" w:cs="Courier New"/>
-          <w:sz w:val="16"/>
-          <w:szCs w:val="16"/>
-        </w:rPr>
-        <w:t>"?1:0</w:t>
-      </w:r>
-      <w:proofErr w:type="gramEnd"/>
-      <w:r>
-        <w:rPr>
-          <w:rFonts w:ascii="Courier New" w:hAnsi="Courier New" w:cs="Courier New"/>
-          <w:sz w:val="16"/>
-          <w:szCs w:val="16"/>
-        </w:rPr>
-        <w:t>);</w:t>
+        <w:t>=="Unknown"?1:0);</w:t>
       </w:r>
     </w:p>
     <w:p>
@@ -25216,25 +24294,7 @@
           <w:sz w:val="16"/>
           <w:szCs w:val="16"/>
         </w:rPr>
-        <w:t>,"Neutered"</w:t>
-      </w:r>
-      <w:proofErr w:type="gramStart"/>
-      <w:r>
-        <w:rPr>
-          <w:rFonts w:ascii="Courier New" w:hAnsi="Courier New" w:cs="Courier New"/>
-          <w:sz w:val="16"/>
-          <w:szCs w:val="16"/>
-        </w:rPr>
-        <w:t>) !</w:t>
-      </w:r>
-      <w:proofErr w:type="gramEnd"/>
-      <w:r>
-        <w:rPr>
-          <w:rFonts w:ascii="Courier New" w:hAnsi="Courier New" w:cs="Courier New"/>
-          <w:sz w:val="16"/>
-          <w:szCs w:val="16"/>
-        </w:rPr>
-        <w:t xml:space="preserve">== </w:t>
+        <w:t xml:space="preserve">,"Neutered") !== </w:t>
       </w:r>
       <w:proofErr w:type="spellStart"/>
       <w:r>
@@ -25345,36 +24405,8 @@
           <w:sz w:val="16"/>
           <w:szCs w:val="16"/>
         </w:rPr>
-        <w:t>,"Male"</w:t>
-      </w:r>
-      <w:proofErr w:type="gramStart"/>
-      <w:r>
-        <w:rPr>
-          <w:rFonts w:ascii="Courier New" w:hAnsi="Courier New" w:cs="Courier New"/>
-          <w:sz w:val="16"/>
-          <w:szCs w:val="16"/>
-        </w:rPr>
-        <w:t>) !</w:t>
-      </w:r>
-      <w:proofErr w:type="gramEnd"/>
-      <w:r>
-        <w:rPr>
-          <w:rFonts w:ascii="Courier New" w:hAnsi="Courier New" w:cs="Courier New"/>
-          <w:sz w:val="16"/>
-          <w:szCs w:val="16"/>
-        </w:rPr>
-        <w:t>== false ? 1:0</w:t>
-      </w:r>
-      <w:proofErr w:type="gramStart"/>
-      <w:r>
-        <w:rPr>
-          <w:rFonts w:ascii="Courier New" w:hAnsi="Courier New" w:cs="Courier New"/>
-          <w:sz w:val="16"/>
-          <w:szCs w:val="16"/>
-        </w:rPr>
-        <w:t>);</w:t>
-      </w:r>
-      <w:proofErr w:type="gramEnd"/>
+        <w:t>,"Male") !== false ? 1:0);</w:t>
+      </w:r>
     </w:p>
     <w:p>
       <w:pPr>
@@ -25438,36 +24470,8 @@
           <w:sz w:val="16"/>
           <w:szCs w:val="16"/>
         </w:rPr>
-        <w:t>,"Female"</w:t>
-      </w:r>
-      <w:proofErr w:type="gramStart"/>
-      <w:r>
-        <w:rPr>
-          <w:rFonts w:ascii="Courier New" w:hAnsi="Courier New" w:cs="Courier New"/>
-          <w:sz w:val="16"/>
-          <w:szCs w:val="16"/>
-        </w:rPr>
-        <w:t>) !</w:t>
-      </w:r>
-      <w:proofErr w:type="gramEnd"/>
-      <w:r>
-        <w:rPr>
-          <w:rFonts w:ascii="Courier New" w:hAnsi="Courier New" w:cs="Courier New"/>
-          <w:sz w:val="16"/>
-          <w:szCs w:val="16"/>
-        </w:rPr>
-        <w:t>== false ? 1:0</w:t>
-      </w:r>
-      <w:proofErr w:type="gramStart"/>
-      <w:r>
-        <w:rPr>
-          <w:rFonts w:ascii="Courier New" w:hAnsi="Courier New" w:cs="Courier New"/>
-          <w:sz w:val="16"/>
-          <w:szCs w:val="16"/>
-        </w:rPr>
-        <w:t>);</w:t>
-      </w:r>
-      <w:proofErr w:type="gramEnd"/>
+        <w:t>,"Female") !== false ? 1:0);</w:t>
+      </w:r>
     </w:p>
     <w:p>
       <w:pPr>
@@ -25559,23 +24563,13 @@
         <w:t>($</w:t>
       </w:r>
       <w:proofErr w:type="spellStart"/>
-      <w:proofErr w:type="gramStart"/>
-      <w:r>
-        <w:rPr>
-          <w:rFonts w:ascii="Courier New" w:hAnsi="Courier New" w:cs="Courier New"/>
-          <w:sz w:val="16"/>
-          <w:szCs w:val="16"/>
-        </w:rPr>
-        <w:t>val,array</w:t>
-      </w:r>
-      <w:proofErr w:type="gramEnd"/>
-      <w:r>
-        <w:rPr>
-          <w:rFonts w:ascii="Courier New" w:hAnsi="Courier New" w:cs="Courier New"/>
-          <w:sz w:val="16"/>
-          <w:szCs w:val="16"/>
-        </w:rPr>
-        <w:t>_keys</w:t>
+      <w:r>
+        <w:rPr>
+          <w:rFonts w:ascii="Courier New" w:hAnsi="Courier New" w:cs="Courier New"/>
+          <w:sz w:val="16"/>
+          <w:szCs w:val="16"/>
+        </w:rPr>
+        <w:t>val,array_keys</w:t>
       </w:r>
       <w:proofErr w:type="spellEnd"/>
       <w:r>
@@ -25634,7 +24628,6 @@
         <w:t>$mix = (</w:t>
       </w:r>
       <w:proofErr w:type="spellStart"/>
-      <w:proofErr w:type="gramStart"/>
       <w:r>
         <w:rPr>
           <w:rFonts w:ascii="Courier New" w:hAnsi="Courier New" w:cs="Courier New"/>
@@ -25650,16 +24643,7 @@
           <w:sz w:val="16"/>
           <w:szCs w:val="16"/>
         </w:rPr>
-        <w:t>(</w:t>
-      </w:r>
-      <w:proofErr w:type="gramEnd"/>
-      <w:r>
-        <w:rPr>
-          <w:rFonts w:ascii="Courier New" w:hAnsi="Courier New" w:cs="Courier New"/>
-          <w:sz w:val="16"/>
-          <w:szCs w:val="16"/>
-        </w:rPr>
-        <w:t>$</w:t>
+        <w:t>($</w:t>
       </w:r>
       <w:proofErr w:type="spellStart"/>
       <w:r>
@@ -25677,18 +24661,8 @@
           <w:sz w:val="16"/>
           <w:szCs w:val="16"/>
         </w:rPr>
-        <w:t>," Mix") !== false ? 1:0</w:t>
-      </w:r>
-      <w:proofErr w:type="gramStart"/>
-      <w:r>
-        <w:rPr>
-          <w:rFonts w:ascii="Courier New" w:hAnsi="Courier New" w:cs="Courier New"/>
-          <w:sz w:val="16"/>
-          <w:szCs w:val="16"/>
-        </w:rPr>
-        <w:t>);</w:t>
-      </w:r>
-      <w:proofErr w:type="gramEnd"/>
+        <w:t>," Mix") !== false ? 1:0);</w:t>
+      </w:r>
     </w:p>
     <w:p>
       <w:pPr>
@@ -25716,25 +24690,7 @@
           <w:szCs w:val="16"/>
         </w:rPr>
         <w:tab/>
-        <w:t xml:space="preserve">$ex = </w:t>
-      </w:r>
-      <w:proofErr w:type="gramStart"/>
-      <w:r>
-        <w:rPr>
-          <w:rFonts w:ascii="Courier New" w:hAnsi="Courier New" w:cs="Courier New"/>
-          <w:sz w:val="16"/>
-          <w:szCs w:val="16"/>
-        </w:rPr>
-        <w:t>explode(</w:t>
-      </w:r>
-      <w:proofErr w:type="gramEnd"/>
-      <w:r>
-        <w:rPr>
-          <w:rFonts w:ascii="Courier New" w:hAnsi="Courier New" w:cs="Courier New"/>
-          <w:sz w:val="16"/>
-          <w:szCs w:val="16"/>
-        </w:rPr>
-        <w:t>"/",</w:t>
+        <w:t>$ex = explode("/",</w:t>
       </w:r>
       <w:proofErr w:type="spellStart"/>
       <w:r>
@@ -25799,43 +24755,7 @@
           <w:szCs w:val="16"/>
         </w:rPr>
         <w:tab/>
-        <w:t xml:space="preserve">$mix = (count($ex) &gt; </w:t>
-      </w:r>
-      <w:proofErr w:type="gramStart"/>
-      <w:r>
-        <w:rPr>
-          <w:rFonts w:ascii="Courier New" w:hAnsi="Courier New" w:cs="Courier New"/>
-          <w:sz w:val="16"/>
-          <w:szCs w:val="16"/>
-        </w:rPr>
-        <w:t>1 ?</w:t>
-      </w:r>
-      <w:proofErr w:type="gramEnd"/>
-      <w:r>
-        <w:rPr>
-          <w:rFonts w:ascii="Courier New" w:hAnsi="Courier New" w:cs="Courier New"/>
-          <w:sz w:val="16"/>
-          <w:szCs w:val="16"/>
-        </w:rPr>
-        <w:t xml:space="preserve"> </w:t>
-      </w:r>
-      <w:proofErr w:type="gramStart"/>
-      <w:r>
-        <w:rPr>
-          <w:rFonts w:ascii="Courier New" w:hAnsi="Courier New" w:cs="Courier New"/>
-          <w:sz w:val="16"/>
-          <w:szCs w:val="16"/>
-        </w:rPr>
-        <w:t>1:$</w:t>
-      </w:r>
-      <w:proofErr w:type="gramEnd"/>
-      <w:r>
-        <w:rPr>
-          <w:rFonts w:ascii="Courier New" w:hAnsi="Courier New" w:cs="Courier New"/>
-          <w:sz w:val="16"/>
-          <w:szCs w:val="16"/>
-        </w:rPr>
-        <w:t>mix);</w:t>
+        <w:t>$mix = (count($ex) &gt; 1 ? 1:$mix);</w:t>
       </w:r>
     </w:p>
     <w:p>
@@ -25864,24 +24784,7 @@
           <w:szCs w:val="16"/>
         </w:rPr>
         <w:tab/>
-      </w:r>
-      <w:proofErr w:type="gramStart"/>
-      <w:r>
-        <w:rPr>
-          <w:rFonts w:ascii="Courier New" w:hAnsi="Courier New" w:cs="Courier New"/>
-          <w:sz w:val="16"/>
-          <w:szCs w:val="16"/>
-        </w:rPr>
-        <w:t>foreach(</w:t>
-      </w:r>
-      <w:proofErr w:type="gramEnd"/>
-      <w:r>
-        <w:rPr>
-          <w:rFonts w:ascii="Courier New" w:hAnsi="Courier New" w:cs="Courier New"/>
-          <w:sz w:val="16"/>
-          <w:szCs w:val="16"/>
-        </w:rPr>
-        <w:t>$ex as $</w:t>
+        <w:t>foreach($ex as $</w:t>
       </w:r>
       <w:proofErr w:type="spellStart"/>
       <w:r>
@@ -25946,18 +24849,8 @@
           <w:szCs w:val="16"/>
         </w:rPr>
         <w:tab/>
-        <w:t>$row[$col.'-Mix'] = $</w:t>
-      </w:r>
-      <w:proofErr w:type="gramStart"/>
-      <w:r>
-        <w:rPr>
-          <w:rFonts w:ascii="Courier New" w:hAnsi="Courier New" w:cs="Courier New"/>
-          <w:sz w:val="16"/>
-          <w:szCs w:val="16"/>
-        </w:rPr>
-        <w:t>mix;</w:t>
-      </w:r>
-      <w:proofErr w:type="gramEnd"/>
+        <w:t>$row[$col.'-Mix'] = $mix;</w:t>
+      </w:r>
     </w:p>
     <w:p>
       <w:pPr>
@@ -26048,23 +24941,13 @@
         <w:t>($</w:t>
       </w:r>
       <w:proofErr w:type="spellStart"/>
-      <w:proofErr w:type="gramStart"/>
-      <w:r>
-        <w:rPr>
-          <w:rFonts w:ascii="Courier New" w:hAnsi="Courier New" w:cs="Courier New"/>
-          <w:sz w:val="16"/>
-          <w:szCs w:val="16"/>
-        </w:rPr>
-        <w:t>val,array</w:t>
-      </w:r>
-      <w:proofErr w:type="gramEnd"/>
-      <w:r>
-        <w:rPr>
-          <w:rFonts w:ascii="Courier New" w:hAnsi="Courier New" w:cs="Courier New"/>
-          <w:sz w:val="16"/>
-          <w:szCs w:val="16"/>
-        </w:rPr>
-        <w:t>_keys</w:t>
+      <w:r>
+        <w:rPr>
+          <w:rFonts w:ascii="Courier New" w:hAnsi="Courier New" w:cs="Courier New"/>
+          <w:sz w:val="16"/>
+          <w:szCs w:val="16"/>
+        </w:rPr>
+        <w:t>val,array_keys</w:t>
       </w:r>
       <w:proofErr w:type="spellEnd"/>
       <w:r>
@@ -26120,19 +25003,9 @@
           <w:szCs w:val="16"/>
         </w:rPr>
         <w:tab/>
-        <w:t>$ex = explode("/</w:t>
-      </w:r>
-      <w:proofErr w:type="gramStart"/>
-      <w:r>
-        <w:rPr>
-          <w:rFonts w:ascii="Courier New" w:hAnsi="Courier New" w:cs="Courier New"/>
-          <w:sz w:val="16"/>
-          <w:szCs w:val="16"/>
-        </w:rPr>
-        <w:t>",$</w:t>
-      </w:r>
-      <w:proofErr w:type="spellStart"/>
-      <w:proofErr w:type="gramEnd"/>
+        <w:t>$ex = explode("/",$</w:t>
+      </w:r>
+      <w:proofErr w:type="spellStart"/>
       <w:r>
         <w:rPr>
           <w:rFonts w:ascii="Courier New" w:hAnsi="Courier New" w:cs="Courier New"/>
@@ -26177,36 +25050,8 @@
           <w:szCs w:val="16"/>
         </w:rPr>
         <w:tab/>
-        <w:t xml:space="preserve">$mix = (count($ex) &gt; </w:t>
-      </w:r>
-      <w:proofErr w:type="gramStart"/>
-      <w:r>
-        <w:rPr>
-          <w:rFonts w:ascii="Courier New" w:hAnsi="Courier New" w:cs="Courier New"/>
-          <w:sz w:val="16"/>
-          <w:szCs w:val="16"/>
-        </w:rPr>
-        <w:t>1 ?</w:t>
-      </w:r>
-      <w:proofErr w:type="gramEnd"/>
-      <w:r>
-        <w:rPr>
-          <w:rFonts w:ascii="Courier New" w:hAnsi="Courier New" w:cs="Courier New"/>
-          <w:sz w:val="16"/>
-          <w:szCs w:val="16"/>
-        </w:rPr>
-        <w:t xml:space="preserve"> 1:0</w:t>
-      </w:r>
-      <w:proofErr w:type="gramStart"/>
-      <w:r>
-        <w:rPr>
-          <w:rFonts w:ascii="Courier New" w:hAnsi="Courier New" w:cs="Courier New"/>
-          <w:sz w:val="16"/>
-          <w:szCs w:val="16"/>
-        </w:rPr>
-        <w:t>);</w:t>
-      </w:r>
-      <w:proofErr w:type="gramEnd"/>
+        <w:t>$mix = (count($ex) &gt; 1 ? 1:0);</w:t>
+      </w:r>
     </w:p>
     <w:p>
       <w:pPr>
@@ -26234,24 +25079,7 @@
           <w:szCs w:val="16"/>
         </w:rPr>
         <w:tab/>
-      </w:r>
-      <w:proofErr w:type="gramStart"/>
-      <w:r>
-        <w:rPr>
-          <w:rFonts w:ascii="Courier New" w:hAnsi="Courier New" w:cs="Courier New"/>
-          <w:sz w:val="16"/>
-          <w:szCs w:val="16"/>
-        </w:rPr>
-        <w:t>foreach(</w:t>
-      </w:r>
-      <w:proofErr w:type="gramEnd"/>
-      <w:r>
-        <w:rPr>
-          <w:rFonts w:ascii="Courier New" w:hAnsi="Courier New" w:cs="Courier New"/>
-          <w:sz w:val="16"/>
-          <w:szCs w:val="16"/>
-        </w:rPr>
-        <w:t>$ex as $</w:t>
+        <w:t>foreach($ex as $</w:t>
       </w:r>
       <w:proofErr w:type="spellStart"/>
       <w:r>
@@ -26316,18 +25144,8 @@
           <w:szCs w:val="16"/>
         </w:rPr>
         <w:tab/>
-        <w:t>$row[$col.'-Mix'] = $</w:t>
-      </w:r>
-      <w:proofErr w:type="gramStart"/>
-      <w:r>
-        <w:rPr>
-          <w:rFonts w:ascii="Courier New" w:hAnsi="Courier New" w:cs="Courier New"/>
-          <w:sz w:val="16"/>
-          <w:szCs w:val="16"/>
-        </w:rPr>
-        <w:t>mix;</w:t>
-      </w:r>
-      <w:proofErr w:type="gramEnd"/>
+        <w:t>$row[$col.'-Mix'] = $mix;</w:t>
+      </w:r>
     </w:p>
     <w:p>
       <w:pPr>
@@ -26367,18 +25185,8 @@
           <w:sz w:val="16"/>
           <w:szCs w:val="16"/>
         </w:rPr>
-        <w:t>}} unset($row</w:t>
-      </w:r>
-      <w:proofErr w:type="gramStart"/>
-      <w:r>
-        <w:rPr>
-          <w:rFonts w:ascii="Courier New" w:hAnsi="Courier New" w:cs="Courier New"/>
-          <w:sz w:val="16"/>
-          <w:szCs w:val="16"/>
-        </w:rPr>
-        <w:t>);</w:t>
-      </w:r>
-      <w:proofErr w:type="gramEnd"/>
+        <w:t>}} unset($row);</w:t>
+      </w:r>
     </w:p>
     <w:p>
       <w:pPr>
@@ -26409,34 +25217,16 @@
           <w:sz w:val="16"/>
           <w:szCs w:val="16"/>
         </w:rPr>
-        <w:t>//echo "&lt;pre&gt;</w:t>
-      </w:r>
-      <w:proofErr w:type="gramStart"/>
-      <w:r>
-        <w:rPr>
-          <w:rFonts w:ascii="Courier New" w:hAnsi="Courier New" w:cs="Courier New"/>
-          <w:sz w:val="16"/>
-          <w:szCs w:val="16"/>
-        </w:rPr>
-        <w:t>".</w:t>
-      </w:r>
-      <w:proofErr w:type="spellStart"/>
-      <w:r>
-        <w:rPr>
-          <w:rFonts w:ascii="Courier New" w:hAnsi="Courier New" w:cs="Courier New"/>
-          <w:sz w:val="16"/>
-          <w:szCs w:val="16"/>
-        </w:rPr>
-        <w:t>var</w:t>
-      </w:r>
-      <w:proofErr w:type="gramEnd"/>
-      <w:r>
-        <w:rPr>
-          <w:rFonts w:ascii="Courier New" w:hAnsi="Courier New" w:cs="Courier New"/>
-          <w:sz w:val="16"/>
-          <w:szCs w:val="16"/>
-        </w:rPr>
-        <w:t>_export</w:t>
+        <w:t>//echo "&lt;pre&gt;".</w:t>
+      </w:r>
+      <w:proofErr w:type="spellStart"/>
+      <w:r>
+        <w:rPr>
+          <w:rFonts w:ascii="Courier New" w:hAnsi="Courier New" w:cs="Courier New"/>
+          <w:sz w:val="16"/>
+          <w:szCs w:val="16"/>
+        </w:rPr>
+        <w:t>var_export</w:t>
       </w:r>
       <w:proofErr w:type="spellEnd"/>
       <w:r>
@@ -26515,25 +25305,7 @@
           <w:sz w:val="16"/>
           <w:szCs w:val="16"/>
         </w:rPr>
-        <w:t xml:space="preserve">function </w:t>
-      </w:r>
-      <w:proofErr w:type="gramStart"/>
-      <w:r>
-        <w:rPr>
-          <w:rFonts w:ascii="Courier New" w:hAnsi="Courier New" w:cs="Courier New"/>
-          <w:sz w:val="16"/>
-          <w:szCs w:val="16"/>
-        </w:rPr>
-        <w:t>Transform(</w:t>
-      </w:r>
-      <w:proofErr w:type="gramEnd"/>
-      <w:r>
-        <w:rPr>
-          <w:rFonts w:ascii="Courier New" w:hAnsi="Courier New" w:cs="Courier New"/>
-          <w:sz w:val="16"/>
-          <w:szCs w:val="16"/>
-        </w:rPr>
-        <w:t>$define, $keyed, $header) {</w:t>
+        <w:t>function Transform($define, $keyed, $header) {</w:t>
       </w:r>
     </w:p>
     <w:p>
@@ -26554,18 +25326,8 @@
           <w:szCs w:val="16"/>
         </w:rPr>
         <w:tab/>
-        <w:t>$conv = "</w:t>
-      </w:r>
-      <w:proofErr w:type="gramStart"/>
-      <w:r>
-        <w:rPr>
-          <w:rFonts w:ascii="Courier New" w:hAnsi="Courier New" w:cs="Courier New"/>
-          <w:sz w:val="16"/>
-          <w:szCs w:val="16"/>
-        </w:rPr>
-        <w:t>";</w:t>
-      </w:r>
-      <w:proofErr w:type="gramEnd"/>
+        <w:t>$conv = "";</w:t>
+      </w:r>
     </w:p>
     <w:p>
       <w:pPr>
@@ -26614,18 +25376,8 @@
           <w:szCs w:val="16"/>
         </w:rPr>
         <w:tab/>
-        <w:t>$head = [</w:t>
-      </w:r>
-      <w:proofErr w:type="gramStart"/>
-      <w:r>
-        <w:rPr>
-          <w:rFonts w:ascii="Courier New" w:hAnsi="Courier New" w:cs="Courier New"/>
-          <w:sz w:val="16"/>
-          <w:szCs w:val="16"/>
-        </w:rPr>
-        <w:t>];</w:t>
-      </w:r>
-      <w:proofErr w:type="gramEnd"/>
+        <w:t>$head = [];</w:t>
+      </w:r>
     </w:p>
     <w:p>
       <w:pPr>
@@ -26653,24 +25405,7 @@
           <w:szCs w:val="16"/>
         </w:rPr>
         <w:tab/>
-      </w:r>
-      <w:proofErr w:type="gramStart"/>
-      <w:r>
-        <w:rPr>
-          <w:rFonts w:ascii="Courier New" w:hAnsi="Courier New" w:cs="Courier New"/>
-          <w:sz w:val="16"/>
-          <w:szCs w:val="16"/>
-        </w:rPr>
-        <w:t>foreach(</w:t>
-      </w:r>
-      <w:proofErr w:type="gramEnd"/>
-      <w:r>
-        <w:rPr>
-          <w:rFonts w:ascii="Courier New" w:hAnsi="Courier New" w:cs="Courier New"/>
-          <w:sz w:val="16"/>
-          <w:szCs w:val="16"/>
-        </w:rPr>
-        <w:t>$define as $col=&gt;$</w:t>
+        <w:t>foreach($define as $col=&gt;$</w:t>
       </w:r>
       <w:proofErr w:type="spellStart"/>
       <w:r>
@@ -26743,18 +25478,8 @@
           <w:sz w:val="16"/>
           <w:szCs w:val="16"/>
         </w:rPr>
-        <w:t xml:space="preserve">") </w:t>
-      </w:r>
-      <w:proofErr w:type="gramStart"/>
-      <w:r>
-        <w:rPr>
-          <w:rFonts w:ascii="Courier New" w:hAnsi="Courier New" w:cs="Courier New"/>
-          <w:sz w:val="16"/>
-          <w:szCs w:val="16"/>
-        </w:rPr>
-        <w:t>continue;</w:t>
-      </w:r>
-      <w:proofErr w:type="gramEnd"/>
+        <w:t>") continue;</w:t>
+      </w:r>
     </w:p>
     <w:p>
       <w:pPr>
@@ -26790,25 +25515,7 @@
           <w:szCs w:val="16"/>
         </w:rPr>
         <w:tab/>
-        <w:t>$</w:t>
-      </w:r>
-      <w:proofErr w:type="gramStart"/>
-      <w:r>
-        <w:rPr>
-          <w:rFonts w:ascii="Courier New" w:hAnsi="Courier New" w:cs="Courier New"/>
-          <w:sz w:val="16"/>
-          <w:szCs w:val="16"/>
-        </w:rPr>
-        <w:t>head[</w:t>
-      </w:r>
-      <w:proofErr w:type="gramEnd"/>
-      <w:r>
-        <w:rPr>
-          <w:rFonts w:ascii="Courier New" w:hAnsi="Courier New" w:cs="Courier New"/>
-          <w:sz w:val="16"/>
-          <w:szCs w:val="16"/>
-        </w:rPr>
-        <w:t>] = $col;</w:t>
+        <w:t>$head[] = $col;</w:t>
       </w:r>
     </w:p>
     <w:p>
@@ -26866,25 +25573,7 @@
           <w:szCs w:val="16"/>
         </w:rPr>
         <w:tab/>
-        <w:t>$</w:t>
-      </w:r>
-      <w:proofErr w:type="gramStart"/>
-      <w:r>
-        <w:rPr>
-          <w:rFonts w:ascii="Courier New" w:hAnsi="Courier New" w:cs="Courier New"/>
-          <w:sz w:val="16"/>
-          <w:szCs w:val="16"/>
-        </w:rPr>
-        <w:t>head[</w:t>
-      </w:r>
-      <w:proofErr w:type="gramEnd"/>
-      <w:r>
-        <w:rPr>
-          <w:rFonts w:ascii="Courier New" w:hAnsi="Courier New" w:cs="Courier New"/>
-          <w:sz w:val="16"/>
-          <w:szCs w:val="16"/>
-        </w:rPr>
-        <w:t>] = "</w:t>
+        <w:t>$head[] = "</w:t>
       </w:r>
       <w:proofErr w:type="spellStart"/>
       <w:r>
@@ -26931,25 +25620,7 @@
           <w:szCs w:val="16"/>
         </w:rPr>
         <w:tab/>
-        <w:t>$</w:t>
-      </w:r>
-      <w:proofErr w:type="gramStart"/>
-      <w:r>
-        <w:rPr>
-          <w:rFonts w:ascii="Courier New" w:hAnsi="Courier New" w:cs="Courier New"/>
-          <w:sz w:val="16"/>
-          <w:szCs w:val="16"/>
-        </w:rPr>
-        <w:t>conv .</w:t>
-      </w:r>
-      <w:proofErr w:type="gramEnd"/>
-      <w:r>
-        <w:rPr>
-          <w:rFonts w:ascii="Courier New" w:hAnsi="Courier New" w:cs="Courier New"/>
-          <w:sz w:val="16"/>
-          <w:szCs w:val="16"/>
-        </w:rPr>
-        <w:t>= implode(",",$head)."\n";</w:t>
+        <w:t>$conv .= implode(",",$head)."\n";</w:t>
       </w:r>
     </w:p>
     <w:p>
@@ -27038,18 +25709,8 @@
           <w:szCs w:val="16"/>
         </w:rPr>
         <w:tab/>
-        <w:t>$line = ""; $d = "</w:t>
-      </w:r>
-      <w:proofErr w:type="gramStart"/>
-      <w:r>
-        <w:rPr>
-          <w:rFonts w:ascii="Courier New" w:hAnsi="Courier New" w:cs="Courier New"/>
-          <w:sz w:val="16"/>
-          <w:szCs w:val="16"/>
-        </w:rPr>
-        <w:t>";</w:t>
-      </w:r>
-      <w:proofErr w:type="gramEnd"/>
+        <w:t>$line = ""; $d = "";</w:t>
+      </w:r>
     </w:p>
     <w:p>
       <w:pPr>
@@ -27077,24 +25738,7 @@
           <w:szCs w:val="16"/>
         </w:rPr>
         <w:tab/>
-      </w:r>
-      <w:proofErr w:type="gramStart"/>
-      <w:r>
-        <w:rPr>
-          <w:rFonts w:ascii="Courier New" w:hAnsi="Courier New" w:cs="Courier New"/>
-          <w:sz w:val="16"/>
-          <w:szCs w:val="16"/>
-        </w:rPr>
-        <w:t>foreach(</w:t>
-      </w:r>
-      <w:proofErr w:type="gramEnd"/>
-      <w:r>
-        <w:rPr>
-          <w:rFonts w:ascii="Courier New" w:hAnsi="Courier New" w:cs="Courier New"/>
-          <w:sz w:val="16"/>
-          <w:szCs w:val="16"/>
-        </w:rPr>
-        <w:t>$define as $col=&gt;$</w:t>
+        <w:t>foreach($define as $col=&gt;$</w:t>
       </w:r>
       <w:proofErr w:type="spellStart"/>
       <w:r>
@@ -27167,18 +25811,8 @@
           <w:sz w:val="16"/>
           <w:szCs w:val="16"/>
         </w:rPr>
-        <w:t xml:space="preserve">") </w:t>
-      </w:r>
-      <w:proofErr w:type="gramStart"/>
-      <w:r>
-        <w:rPr>
-          <w:rFonts w:ascii="Courier New" w:hAnsi="Courier New" w:cs="Courier New"/>
-          <w:sz w:val="16"/>
-          <w:szCs w:val="16"/>
-        </w:rPr>
-        <w:t>continue;</w:t>
-      </w:r>
-      <w:proofErr w:type="gramEnd"/>
+        <w:t>") continue;</w:t>
+      </w:r>
     </w:p>
     <w:p>
       <w:pPr>
@@ -27250,25 +25884,7 @@
           <w:szCs w:val="16"/>
         </w:rPr>
         <w:tab/>
-        <w:t>$</w:t>
-      </w:r>
-      <w:proofErr w:type="gramStart"/>
-      <w:r>
-        <w:rPr>
-          <w:rFonts w:ascii="Courier New" w:hAnsi="Courier New" w:cs="Courier New"/>
-          <w:sz w:val="16"/>
-          <w:szCs w:val="16"/>
-        </w:rPr>
-        <w:t>line .</w:t>
-      </w:r>
-      <w:proofErr w:type="gramEnd"/>
-      <w:r>
-        <w:rPr>
-          <w:rFonts w:ascii="Courier New" w:hAnsi="Courier New" w:cs="Courier New"/>
-          <w:sz w:val="16"/>
-          <w:szCs w:val="16"/>
-        </w:rPr>
-        <w:t>= $</w:t>
+        <w:t>$line .= $</w:t>
       </w:r>
       <w:proofErr w:type="spellStart"/>
       <w:r>
@@ -27323,18 +25939,8 @@
           <w:szCs w:val="16"/>
         </w:rPr>
         <w:tab/>
-        <w:t>$d = ",</w:t>
-      </w:r>
-      <w:proofErr w:type="gramStart"/>
-      <w:r>
-        <w:rPr>
-          <w:rFonts w:ascii="Courier New" w:hAnsi="Courier New" w:cs="Courier New"/>
-          <w:sz w:val="16"/>
-          <w:szCs w:val="16"/>
-        </w:rPr>
-        <w:t>";</w:t>
-      </w:r>
-      <w:proofErr w:type="gramEnd"/>
+        <w:t>$d = ",";</w:t>
+      </w:r>
     </w:p>
     <w:p>
       <w:pPr>
@@ -27391,25 +25997,7 @@
           <w:szCs w:val="16"/>
         </w:rPr>
         <w:tab/>
-        <w:t>$</w:t>
-      </w:r>
-      <w:proofErr w:type="gramStart"/>
-      <w:r>
-        <w:rPr>
-          <w:rFonts w:ascii="Courier New" w:hAnsi="Courier New" w:cs="Courier New"/>
-          <w:sz w:val="16"/>
-          <w:szCs w:val="16"/>
-        </w:rPr>
-        <w:t>line .</w:t>
-      </w:r>
-      <w:proofErr w:type="gramEnd"/>
-      <w:r>
-        <w:rPr>
-          <w:rFonts w:ascii="Courier New" w:hAnsi="Courier New" w:cs="Courier New"/>
-          <w:sz w:val="16"/>
-          <w:szCs w:val="16"/>
-        </w:rPr>
-        <w:t>= ",".</w:t>
+        <w:t>$line .= ",".</w:t>
       </w:r>
       <w:proofErr w:type="spellStart"/>
       <w:r>
@@ -27502,25 +26090,7 @@
           <w:szCs w:val="16"/>
         </w:rPr>
         <w:tab/>
-        <w:t>$</w:t>
-      </w:r>
-      <w:proofErr w:type="gramStart"/>
-      <w:r>
-        <w:rPr>
-          <w:rFonts w:ascii="Courier New" w:hAnsi="Courier New" w:cs="Courier New"/>
-          <w:sz w:val="16"/>
-          <w:szCs w:val="16"/>
-        </w:rPr>
-        <w:t>conv .</w:t>
-      </w:r>
-      <w:proofErr w:type="gramEnd"/>
-      <w:r>
-        <w:rPr>
-          <w:rFonts w:ascii="Courier New" w:hAnsi="Courier New" w:cs="Courier New"/>
-          <w:sz w:val="16"/>
-          <w:szCs w:val="16"/>
-        </w:rPr>
-        <w:t>= $line."\n";</w:t>
+        <w:t>$conv .= $line."\n";</w:t>
       </w:r>
     </w:p>
     <w:p>
@@ -27562,18 +26132,8 @@
           <w:szCs w:val="16"/>
         </w:rPr>
         <w:tab/>
-        <w:t>return $</w:t>
-      </w:r>
-      <w:proofErr w:type="gramStart"/>
-      <w:r>
-        <w:rPr>
-          <w:rFonts w:ascii="Courier New" w:hAnsi="Courier New" w:cs="Courier New"/>
-          <w:sz w:val="16"/>
-          <w:szCs w:val="16"/>
-        </w:rPr>
-        <w:t>conv;</w:t>
-      </w:r>
-      <w:proofErr w:type="gramEnd"/>
+        <w:t>return $conv;</w:t>
+      </w:r>
     </w:p>
     <w:p>
       <w:pPr>
@@ -27664,25 +26224,7 @@
           <w:sz w:val="16"/>
           <w:szCs w:val="16"/>
         </w:rPr>
-        <w:t>file_put_</w:t>
-      </w:r>
-      <w:proofErr w:type="gramStart"/>
-      <w:r>
-        <w:rPr>
-          <w:rFonts w:ascii="Courier New" w:hAnsi="Courier New" w:cs="Courier New"/>
-          <w:sz w:val="16"/>
-          <w:szCs w:val="16"/>
-        </w:rPr>
-        <w:t>contents(</w:t>
-      </w:r>
-      <w:proofErr w:type="gramEnd"/>
-      <w:r>
-        <w:rPr>
-          <w:rFonts w:ascii="Courier New" w:hAnsi="Courier New" w:cs="Courier New"/>
-          <w:sz w:val="16"/>
-          <w:szCs w:val="16"/>
-        </w:rPr>
-        <w:t>"train_conversion_lowfeat_withheader.csv",Transform($alls,  $keyed, true));</w:t>
+        <w:t>file_put_contents("train_conversion_lowfeat_withheader.csv",Transform($alls,  $keyed, true));</w:t>
       </w:r>
     </w:p>
     <w:p>
@@ -27702,25 +26244,7 @@
           <w:sz w:val="16"/>
           <w:szCs w:val="16"/>
         </w:rPr>
-        <w:t>file_put_</w:t>
-      </w:r>
-      <w:proofErr w:type="gramStart"/>
-      <w:r>
-        <w:rPr>
-          <w:rFonts w:ascii="Courier New" w:hAnsi="Courier New" w:cs="Courier New"/>
-          <w:sz w:val="16"/>
-          <w:szCs w:val="16"/>
-        </w:rPr>
-        <w:t>contents(</w:t>
-      </w:r>
-      <w:proofErr w:type="gramEnd"/>
-      <w:r>
-        <w:rPr>
-          <w:rFonts w:ascii="Courier New" w:hAnsi="Courier New" w:cs="Courier New"/>
-          <w:sz w:val="16"/>
-          <w:szCs w:val="16"/>
-        </w:rPr>
-        <w:t>"train_conversion_lowfeat_sansheader.csv",Transform($alls,  $keyed, false));</w:t>
+        <w:t>file_put_contents("train_conversion_lowfeat_sansheader.csv",Transform($alls,  $keyed, false));</w:t>
       </w:r>
     </w:p>
     <w:p>
@@ -27740,25 +26264,7 @@
           <w:sz w:val="16"/>
           <w:szCs w:val="16"/>
         </w:rPr>
-        <w:t>file_put_</w:t>
-      </w:r>
-      <w:proofErr w:type="gramStart"/>
-      <w:r>
-        <w:rPr>
-          <w:rFonts w:ascii="Courier New" w:hAnsi="Courier New" w:cs="Courier New"/>
-          <w:sz w:val="16"/>
-          <w:szCs w:val="16"/>
-        </w:rPr>
-        <w:t>contents(</w:t>
-      </w:r>
-      <w:proofErr w:type="gramEnd"/>
-      <w:r>
-        <w:rPr>
-          <w:rFonts w:ascii="Courier New" w:hAnsi="Courier New" w:cs="Courier New"/>
-          <w:sz w:val="16"/>
-          <w:szCs w:val="16"/>
-        </w:rPr>
-        <w:t>"train_conversion_extfeat_withheader.csv",Transform($splits,$keyed, true));</w:t>
+        <w:t>file_put_contents("train_conversion_extfeat_withheader.csv",Transform($splits,$keyed, true));</w:t>
       </w:r>
     </w:p>
     <w:p>
@@ -27778,25 +26284,7 @@
           <w:sz w:val="16"/>
           <w:szCs w:val="16"/>
         </w:rPr>
-        <w:t>file_put_</w:t>
-      </w:r>
-      <w:proofErr w:type="gramStart"/>
-      <w:r>
-        <w:rPr>
-          <w:rFonts w:ascii="Courier New" w:hAnsi="Courier New" w:cs="Courier New"/>
-          <w:sz w:val="16"/>
-          <w:szCs w:val="16"/>
-        </w:rPr>
-        <w:t>contents(</w:t>
-      </w:r>
-      <w:proofErr w:type="gramEnd"/>
-      <w:r>
-        <w:rPr>
-          <w:rFonts w:ascii="Courier New" w:hAnsi="Courier New" w:cs="Courier New"/>
-          <w:sz w:val="16"/>
-          <w:szCs w:val="16"/>
-        </w:rPr>
-        <w:t>"train_conversion_extfeat_sansheader.csv",Transform($splits,$keyed, false));</w:t>
+        <w:t>file_put_contents("train_conversion_extfeat_sansheader.csv",Transform($splits,$keyed, false));</w:t>
       </w:r>
     </w:p>
     <w:p>
@@ -27858,25 +26346,7 @@
           <w:sz w:val="16"/>
           <w:szCs w:val="16"/>
         </w:rPr>
-        <w:t xml:space="preserve">/&gt;Finished at </w:t>
-      </w:r>
-      <w:proofErr w:type="gramStart"/>
-      <w:r>
-        <w:rPr>
-          <w:rFonts w:ascii="Courier New" w:hAnsi="Courier New" w:cs="Courier New"/>
-          <w:sz w:val="16"/>
-          <w:szCs w:val="16"/>
-        </w:rPr>
-        <w:t>".date</w:t>
-      </w:r>
-      <w:proofErr w:type="gramEnd"/>
-      <w:r>
-        <w:rPr>
-          <w:rFonts w:ascii="Courier New" w:hAnsi="Courier New" w:cs="Courier New"/>
-          <w:sz w:val="16"/>
-          <w:szCs w:val="16"/>
-        </w:rPr>
-        <w:t>("H:m:s");</w:t>
+        <w:t>/&gt;Finished at ".date("H:m:s");</w:t>
       </w:r>
     </w:p>
     <w:p/>
@@ -28388,6 +26858,119 @@
       </w:rPr>
     </w:lvl>
   </w:abstractNum>
+  <w:abstractNum w:abstractNumId="4" w15:restartNumberingAfterBreak="0">
+    <w:nsid w:val="64A4324F"/>
+    <w:multiLevelType w:val="hybridMultilevel"/>
+    <w:tmpl w:val="902C60C6"/>
+    <w:lvl w:ilvl="0" w:tplc="04090001">
+      <w:start w:val="1"/>
+      <w:numFmt w:val="bullet"/>
+      <w:lvlText w:val=""/>
+      <w:lvlJc w:val="left"/>
+      <w:pPr>
+        <w:ind w:left="360" w:hanging="360"/>
+      </w:pPr>
+      <w:rPr>
+        <w:rFonts w:ascii="Symbol" w:hAnsi="Symbol" w:hint="default"/>
+      </w:rPr>
+    </w:lvl>
+    <w:lvl w:ilvl="1" w:tplc="04090003" w:tentative="1">
+      <w:start w:val="1"/>
+      <w:numFmt w:val="bullet"/>
+      <w:lvlText w:val="o"/>
+      <w:lvlJc w:val="left"/>
+      <w:pPr>
+        <w:ind w:left="1080" w:hanging="360"/>
+      </w:pPr>
+      <w:rPr>
+        <w:rFonts w:ascii="Courier New" w:hAnsi="Courier New" w:cs="Courier New" w:hint="default"/>
+      </w:rPr>
+    </w:lvl>
+    <w:lvl w:ilvl="2" w:tplc="04090005" w:tentative="1">
+      <w:start w:val="1"/>
+      <w:numFmt w:val="bullet"/>
+      <w:lvlText w:val=""/>
+      <w:lvlJc w:val="left"/>
+      <w:pPr>
+        <w:ind w:left="1800" w:hanging="360"/>
+      </w:pPr>
+      <w:rPr>
+        <w:rFonts w:ascii="Wingdings" w:hAnsi="Wingdings" w:hint="default"/>
+      </w:rPr>
+    </w:lvl>
+    <w:lvl w:ilvl="3" w:tplc="04090001" w:tentative="1">
+      <w:start w:val="1"/>
+      <w:numFmt w:val="bullet"/>
+      <w:lvlText w:val=""/>
+      <w:lvlJc w:val="left"/>
+      <w:pPr>
+        <w:ind w:left="2520" w:hanging="360"/>
+      </w:pPr>
+      <w:rPr>
+        <w:rFonts w:ascii="Symbol" w:hAnsi="Symbol" w:hint="default"/>
+      </w:rPr>
+    </w:lvl>
+    <w:lvl w:ilvl="4" w:tplc="04090003" w:tentative="1">
+      <w:start w:val="1"/>
+      <w:numFmt w:val="bullet"/>
+      <w:lvlText w:val="o"/>
+      <w:lvlJc w:val="left"/>
+      <w:pPr>
+        <w:ind w:left="3240" w:hanging="360"/>
+      </w:pPr>
+      <w:rPr>
+        <w:rFonts w:ascii="Courier New" w:hAnsi="Courier New" w:cs="Courier New" w:hint="default"/>
+      </w:rPr>
+    </w:lvl>
+    <w:lvl w:ilvl="5" w:tplc="04090005" w:tentative="1">
+      <w:start w:val="1"/>
+      <w:numFmt w:val="bullet"/>
+      <w:lvlText w:val=""/>
+      <w:lvlJc w:val="left"/>
+      <w:pPr>
+        <w:ind w:left="3960" w:hanging="360"/>
+      </w:pPr>
+      <w:rPr>
+        <w:rFonts w:ascii="Wingdings" w:hAnsi="Wingdings" w:hint="default"/>
+      </w:rPr>
+    </w:lvl>
+    <w:lvl w:ilvl="6" w:tplc="04090001" w:tentative="1">
+      <w:start w:val="1"/>
+      <w:numFmt w:val="bullet"/>
+      <w:lvlText w:val=""/>
+      <w:lvlJc w:val="left"/>
+      <w:pPr>
+        <w:ind w:left="4680" w:hanging="360"/>
+      </w:pPr>
+      <w:rPr>
+        <w:rFonts w:ascii="Symbol" w:hAnsi="Symbol" w:hint="default"/>
+      </w:rPr>
+    </w:lvl>
+    <w:lvl w:ilvl="7" w:tplc="04090003" w:tentative="1">
+      <w:start w:val="1"/>
+      <w:numFmt w:val="bullet"/>
+      <w:lvlText w:val="o"/>
+      <w:lvlJc w:val="left"/>
+      <w:pPr>
+        <w:ind w:left="5400" w:hanging="360"/>
+      </w:pPr>
+      <w:rPr>
+        <w:rFonts w:ascii="Courier New" w:hAnsi="Courier New" w:cs="Courier New" w:hint="default"/>
+      </w:rPr>
+    </w:lvl>
+    <w:lvl w:ilvl="8" w:tplc="04090005" w:tentative="1">
+      <w:start w:val="1"/>
+      <w:numFmt w:val="bullet"/>
+      <w:lvlText w:val=""/>
+      <w:lvlJc w:val="left"/>
+      <w:pPr>
+        <w:ind w:left="6120" w:hanging="360"/>
+      </w:pPr>
+      <w:rPr>
+        <w:rFonts w:ascii="Wingdings" w:hAnsi="Wingdings" w:hint="default"/>
+      </w:rPr>
+    </w:lvl>
+  </w:abstractNum>
   <w:num w:numId="1">
     <w:abstractNumId w:val="2"/>
   </w:num>
@@ -28399,6 +26982,9 @@
   </w:num>
   <w:num w:numId="4">
     <w:abstractNumId w:val="3"/>
+  </w:num>
+  <w:num w:numId="5">
+    <w:abstractNumId w:val="4"/>
   </w:num>
 </w:numbering>
 </file>
@@ -29385,7 +27971,7 @@
 </file>
 
 <file path=customXml/itemProps1.xml><?xml version="1.0" encoding="utf-8"?>
-<ds:datastoreItem xmlns:ds="http://schemas.openxmlformats.org/officeDocument/2006/customXml" ds:itemID="{EE4F4FEB-0663-4F3D-9167-B1BA936925C3}">
+<ds:datastoreItem xmlns:ds="http://schemas.openxmlformats.org/officeDocument/2006/customXml" ds:itemID="{5B33B2FA-554A-4F25-8307-204CB3BE260D}">
   <ds:schemaRefs>
     <ds:schemaRef ds:uri="http://schemas.openxmlformats.org/officeDocument/2006/bibliography"/>
   </ds:schemaRefs>

</xml_diff>